<commit_message>
Update Taller 2 - Betina Cortés, Lida Rivera, Nelson Lopez, Yilmer Palacios FINAL ii.docx
</commit_message>
<xml_diff>
--- a/Documents/Taller 2 - Betina Cortés, Lida Rivera, Nelson Lopez, Yilmer Palacios FINAL ii.docx
+++ b/Documents/Taller 2 - Betina Cortés, Lida Rivera, Nelson Lopez, Yilmer Palacios FINAL ii.docx
@@ -11,23 +11,21 @@
           <w:bCs/>
         </w:rPr>
       </w:pPr>
-      <w:proofErr w:type="spellStart"/>
       <w:r>
         <w:rPr>
           <w:rFonts w:ascii="Garamond" w:hAnsi="Garamond"/>
           <w:b/>
           <w:bCs/>
         </w:rPr>
-        <w:t>Problem</w:t>
-      </w:r>
-      <w:proofErr w:type="spellEnd"/>
+        <w:t xml:space="preserve">Problem Set </w:t>
+      </w:r>
       <w:r>
         <w:rPr>
           <w:rFonts w:ascii="Garamond" w:hAnsi="Garamond"/>
           <w:b/>
           <w:bCs/>
         </w:rPr>
-        <w:t xml:space="preserve"> Set </w:t>
+        <w:t>2</w:t>
       </w:r>
       <w:r>
         <w:rPr>
@@ -35,7 +33,7 @@
           <w:b/>
           <w:bCs/>
         </w:rPr>
-        <w:t>2</w:t>
+        <w:t>: Predicting</w:t>
       </w:r>
       <w:r>
         <w:rPr>
@@ -43,36 +41,8 @@
           <w:b/>
           <w:bCs/>
         </w:rPr>
-        <w:t xml:space="preserve">: </w:t>
-      </w:r>
-      <w:proofErr w:type="spellStart"/>
-      <w:r>
-        <w:rPr>
-          <w:rFonts w:ascii="Garamond" w:hAnsi="Garamond"/>
-          <w:b/>
-          <w:bCs/>
-        </w:rPr>
-        <w:t>Predicting</w:t>
-      </w:r>
-      <w:proofErr w:type="spellEnd"/>
-      <w:r>
-        <w:rPr>
-          <w:rFonts w:ascii="Garamond" w:hAnsi="Garamond"/>
-          <w:b/>
-          <w:bCs/>
-        </w:rPr>
-        <w:t xml:space="preserve"> </w:t>
-      </w:r>
-      <w:proofErr w:type="spellStart"/>
-      <w:r>
-        <w:rPr>
-          <w:rFonts w:ascii="Garamond" w:hAnsi="Garamond"/>
-          <w:b/>
-          <w:bCs/>
-        </w:rPr>
-        <w:t>Poverty</w:t>
-      </w:r>
-      <w:proofErr w:type="spellEnd"/>
+        <w:t xml:space="preserve"> Poverty</w:t>
+      </w:r>
     </w:p>
     <w:p>
       <w:pPr>
@@ -126,63 +96,7 @@
         <w:rPr>
           <w:rFonts w:ascii="Garamond" w:hAnsi="Garamond"/>
         </w:rPr>
-        <w:t>“</w:t>
-      </w:r>
-      <w:proofErr w:type="spellStart"/>
-      <w:r>
-        <w:rPr>
-          <w:rFonts w:ascii="Garamond" w:hAnsi="Garamond"/>
-        </w:rPr>
-        <w:t>Pover</w:t>
-      </w:r>
-      <w:proofErr w:type="spellEnd"/>
-      <w:r>
-        <w:rPr>
-          <w:rFonts w:ascii="Garamond" w:hAnsi="Garamond"/>
-        </w:rPr>
-        <w:t xml:space="preserve">-T </w:t>
-      </w:r>
-      <w:proofErr w:type="spellStart"/>
-      <w:r>
-        <w:rPr>
-          <w:rFonts w:ascii="Garamond" w:hAnsi="Garamond"/>
-        </w:rPr>
-        <w:t>Tests</w:t>
-      </w:r>
-      <w:proofErr w:type="spellEnd"/>
-      <w:r>
-        <w:rPr>
-          <w:rFonts w:ascii="Garamond" w:hAnsi="Garamond"/>
-        </w:rPr>
-        <w:t xml:space="preserve">: </w:t>
-      </w:r>
-      <w:proofErr w:type="spellStart"/>
-      <w:r>
-        <w:rPr>
-          <w:rFonts w:ascii="Garamond" w:hAnsi="Garamond"/>
-        </w:rPr>
-        <w:t>Predicting</w:t>
-      </w:r>
-      <w:proofErr w:type="spellEnd"/>
-      <w:r>
-        <w:rPr>
-          <w:rFonts w:ascii="Garamond" w:hAnsi="Garamond"/>
-        </w:rPr>
-        <w:t xml:space="preserve"> </w:t>
-      </w:r>
-      <w:proofErr w:type="spellStart"/>
-      <w:r>
-        <w:rPr>
-          <w:rFonts w:ascii="Garamond" w:hAnsi="Garamond"/>
-        </w:rPr>
-        <w:t>Poverty</w:t>
-      </w:r>
-      <w:proofErr w:type="spellEnd"/>
-      <w:r>
-        <w:rPr>
-          <w:rFonts w:ascii="Garamond" w:hAnsi="Garamond"/>
-        </w:rPr>
-        <w:t xml:space="preserve">” </w:t>
+        <w:t xml:space="preserve">“Pover-T Tests: Predicting Poverty” </w:t>
       </w:r>
       <w:r>
         <w:rPr>
@@ -606,23 +520,13 @@
         </w:rPr>
         <w:t xml:space="preserve">Así, a lo largo de este </w:t>
       </w:r>
-      <w:proofErr w:type="spellStart"/>
       <w:r>
         <w:rPr>
           <w:rFonts w:ascii="Garamond" w:hAnsi="Garamond"/>
           <w:i/>
           <w:iCs/>
         </w:rPr>
-        <w:t>Problem</w:t>
-      </w:r>
-      <w:proofErr w:type="spellEnd"/>
-      <w:r>
-        <w:rPr>
-          <w:rFonts w:ascii="Garamond" w:hAnsi="Garamond"/>
-          <w:i/>
-          <w:iCs/>
-        </w:rPr>
-        <w:t xml:space="preserve"> Set, </w:t>
+        <w:t xml:space="preserve">Problem Set, </w:t>
       </w:r>
       <w:r>
         <w:rPr>
@@ -779,29 +683,6 @@
           <w:rFonts w:ascii="Garamond" w:hAnsi="Garamond"/>
         </w:rPr>
         <w:t xml:space="preserve">. </w:t>
-      </w:r>
-    </w:p>
-    <w:p>
-      <w:pPr>
-        <w:jc w:val="both"/>
-        <w:rPr>
-          <w:rFonts w:ascii="Garamond" w:hAnsi="Garamond"/>
-        </w:rPr>
-      </w:pPr>
-    </w:p>
-    <w:p>
-      <w:pPr>
-        <w:jc w:val="both"/>
-        <w:rPr>
-          <w:rFonts w:ascii="Garamond" w:hAnsi="Garamond"/>
-        </w:rPr>
-      </w:pPr>
-      <w:r>
-        <w:rPr>
-          <w:rFonts w:ascii="Garamond" w:hAnsi="Garamond"/>
-          <w:highlight w:val="green"/>
-        </w:rPr>
-        <w:t>Las principales conclusiones indican que las variables de sexo y edad, tipo de ocupación, nivel de educación, experiencia y estrato socioeconómico, tienen impacto significativo en el salario de los incluidos estudiados y son clave para predecir sus ingresos por hora.</w:t>
       </w:r>
     </w:p>
     <w:p>
@@ -939,68 +820,68 @@
         <w:rPr>
           <w:rFonts w:ascii="Garamond" w:hAnsi="Garamond"/>
         </w:rPr>
-        <w:t xml:space="preserve">(Universidad ICESI, </w:t>
+        <w:t xml:space="preserve">(Universidad ICESI, 2020). Según el </w:t>
+      </w:r>
+      <w:r>
+        <w:rPr>
+          <w:rFonts w:ascii="Garamond" w:hAnsi="Garamond"/>
+        </w:rPr>
+        <w:t xml:space="preserve">Banco Mundial (2018), </w:t>
+      </w:r>
+      <w:r>
+        <w:rPr>
+          <w:rFonts w:ascii="Garamond" w:hAnsi="Garamond"/>
+        </w:rPr>
+        <w:t xml:space="preserve">para el año 2015, </w:t>
+      </w:r>
+      <w:r>
+        <w:rPr>
+          <w:rFonts w:ascii="Garamond" w:hAnsi="Garamond"/>
+        </w:rPr>
+        <w:t xml:space="preserve">el porcentaje de personas que vivían con menos de 1,95 dólares al día alcanzó 10% de la población mundial. </w:t>
+      </w:r>
+      <w:r>
+        <w:rPr>
+          <w:rFonts w:ascii="Garamond" w:hAnsi="Garamond"/>
+        </w:rPr>
+        <w:t>Para el caso de Colombia</w:t>
+      </w:r>
+      <w:r>
+        <w:rPr>
+          <w:rFonts w:ascii="Garamond" w:hAnsi="Garamond"/>
+        </w:rPr>
+        <w:t xml:space="preserve">, y </w:t>
+      </w:r>
+      <w:r>
+        <w:rPr>
+          <w:rFonts w:ascii="Garamond" w:hAnsi="Garamond"/>
+        </w:rPr>
+        <w:t xml:space="preserve">teniendo en cuenta las estadísticas </w:t>
+      </w:r>
+      <w:r>
+        <w:rPr>
+          <w:rFonts w:ascii="Garamond" w:hAnsi="Garamond"/>
+        </w:rPr>
+        <w:t>de</w:t>
+      </w:r>
+      <w:r>
+        <w:rPr>
+          <w:rFonts w:ascii="Garamond" w:hAnsi="Garamond"/>
+        </w:rPr>
+        <w:t xml:space="preserve">l </w:t>
+      </w:r>
+      <w:r>
+        <w:rPr>
+          <w:rFonts w:ascii="Garamond" w:hAnsi="Garamond"/>
+        </w:rPr>
+        <w:t>Departamento Administrativo Nacional de Estadística-</w:t>
       </w:r>
       <w:r>
         <w:rPr>
           <w:rFonts w:ascii="Garamond" w:hAnsi="Garamond"/>
         </w:rPr>
         <w:lastRenderedPageBreak/>
-        <w:t xml:space="preserve">2020). Según el </w:t>
-      </w:r>
-      <w:r>
-        <w:rPr>
-          <w:rFonts w:ascii="Garamond" w:hAnsi="Garamond"/>
-        </w:rPr>
-        <w:t xml:space="preserve">Banco Mundial (2018), </w:t>
-      </w:r>
-      <w:r>
-        <w:rPr>
-          <w:rFonts w:ascii="Garamond" w:hAnsi="Garamond"/>
-        </w:rPr>
-        <w:t xml:space="preserve">para el año 2015, </w:t>
-      </w:r>
-      <w:r>
-        <w:rPr>
-          <w:rFonts w:ascii="Garamond" w:hAnsi="Garamond"/>
-        </w:rPr>
-        <w:t xml:space="preserve">el porcentaje de personas que vivían con menos de 1,95 dólares al día alcanzó 10% de la población mundial. </w:t>
-      </w:r>
-      <w:r>
-        <w:rPr>
-          <w:rFonts w:ascii="Garamond" w:hAnsi="Garamond"/>
-        </w:rPr>
-        <w:t>Para el caso de Colombia</w:t>
-      </w:r>
-      <w:r>
-        <w:rPr>
-          <w:rFonts w:ascii="Garamond" w:hAnsi="Garamond"/>
-        </w:rPr>
-        <w:t xml:space="preserve">, y </w:t>
-      </w:r>
-      <w:r>
-        <w:rPr>
-          <w:rFonts w:ascii="Garamond" w:hAnsi="Garamond"/>
-        </w:rPr>
-        <w:t xml:space="preserve">teniendo en cuenta las estadísticas </w:t>
-      </w:r>
-      <w:r>
-        <w:rPr>
-          <w:rFonts w:ascii="Garamond" w:hAnsi="Garamond"/>
-        </w:rPr>
-        <w:t>de</w:t>
-      </w:r>
-      <w:r>
-        <w:rPr>
-          <w:rFonts w:ascii="Garamond" w:hAnsi="Garamond"/>
-        </w:rPr>
-        <w:t xml:space="preserve">l </w:t>
-      </w:r>
-      <w:r>
-        <w:rPr>
-          <w:rFonts w:ascii="Garamond" w:hAnsi="Garamond"/>
-        </w:rPr>
-        <w:t xml:space="preserve">Departamento Administrativo Nacional de Estadística-DANE (2019), el porcentaje de personas que se ubicaron por debajo de la línea de pobreza alcanzó el 27% en el 2018. </w:t>
+        <w:t xml:space="preserve">DANE (2019), el porcentaje de personas que se ubicaron por debajo de la línea de pobreza alcanzó el 27% en el 2018. </w:t>
       </w:r>
     </w:p>
     <w:p>
@@ -1311,14 +1192,6 @@
         </w:rPr>
         <w:t xml:space="preserve"> (DANE, 2019). Este panorama indica que la pobreza es un fenómeno social que debe ser atendido por el Gobierno nacional a través de intervenciones eficientes que permitan la toma de decisiones basadas en evidencia. </w:t>
       </w:r>
-    </w:p>
-    <w:p>
-      <w:pPr>
-        <w:jc w:val="both"/>
-        <w:rPr>
-          <w:rFonts w:ascii="Garamond" w:hAnsi="Garamond"/>
-        </w:rPr>
-      </w:pPr>
     </w:p>
     <w:p>
       <w:pPr>
@@ -1384,23 +1257,13 @@
         </w:rPr>
         <w:t xml:space="preserve">Para el desarrollo de este </w:t>
       </w:r>
-      <w:proofErr w:type="spellStart"/>
       <w:r>
         <w:rPr>
           <w:rFonts w:ascii="Garamond" w:hAnsi="Garamond"/>
           <w:i/>
           <w:iCs/>
         </w:rPr>
-        <w:t>Problem</w:t>
-      </w:r>
-      <w:proofErr w:type="spellEnd"/>
-      <w:r>
-        <w:rPr>
-          <w:rFonts w:ascii="Garamond" w:hAnsi="Garamond"/>
-          <w:i/>
-          <w:iCs/>
-        </w:rPr>
-        <w:t xml:space="preserve"> Set</w:t>
+        <w:t>Problem Set</w:t>
       </w:r>
       <w:r>
         <w:rPr>
@@ -1584,14 +1447,7 @@
         <w:rPr>
           <w:rFonts w:ascii="Garamond" w:hAnsi="Garamond"/>
         </w:rPr>
-        <w:t xml:space="preserve"> (tasas de </w:t>
-      </w:r>
-      <w:r>
-        <w:rPr>
-          <w:rFonts w:ascii="Garamond" w:hAnsi="Garamond"/>
-        </w:rPr>
-        <w:lastRenderedPageBreak/>
-        <w:t>ocupación, desempleo e informalidad laboral)</w:t>
+        <w:t xml:space="preserve"> (tasas de ocupación, desempleo e informalidad laboral)</w:t>
       </w:r>
       <w:r>
         <w:rPr>
@@ -1710,6 +1566,7 @@
           <w:iCs/>
           <w:color w:val="1E1E21"/>
         </w:rPr>
+        <w:lastRenderedPageBreak/>
         <w:t>Análisis descriptivo de los datos (estadísticas descriptivas)</w:t>
       </w:r>
     </w:p>
@@ -1776,7 +1633,6 @@
         </w:rPr>
         <w:t xml:space="preserve">información de la variable pobreza e ingreso, y por el otro lado, se tiene la base de datos </w:t>
       </w:r>
-      <w:proofErr w:type="spellStart"/>
       <w:r>
         <w:rPr>
           <w:rFonts w:ascii="Garamond" w:eastAsiaTheme="minorHAnsi" w:hAnsi="Garamond" w:cstheme="minorBidi"/>
@@ -1786,7 +1642,6 @@
         </w:rPr>
         <w:t>testing</w:t>
       </w:r>
-      <w:proofErr w:type="spellEnd"/>
       <w:r>
         <w:rPr>
           <w:rFonts w:ascii="Garamond" w:eastAsiaTheme="minorHAnsi" w:hAnsi="Garamond" w:cstheme="minorBidi"/>
@@ -1880,201 +1735,31 @@
         <w:rPr>
           <w:rFonts w:ascii="Garamond" w:hAnsi="Garamond"/>
         </w:rPr>
+        <w:t xml:space="preserve">; ii). </w:t>
+      </w:r>
+      <w:r>
+        <w:rPr>
+          <w:rFonts w:ascii="Garamond" w:hAnsi="Garamond"/>
+        </w:rPr>
+        <w:t>se crean las siguientes variables para facilitar el análisis de la base de datos: PorcentajeOcupados, ViveEnCabecera, JefeMujer, PersonaPorCuarto, TipoVivienda, RegimenSalud, EducaciónPromedio, AntiguedadTrabajo, TipoDeTrabajo, Pobre, Lp, Ing</w:t>
+      </w:r>
+      <w:r>
+        <w:rPr>
+          <w:rFonts w:ascii="Garamond" w:hAnsi="Garamond"/>
+        </w:rPr>
+        <w:t>pcug</w:t>
+      </w:r>
+      <w:r>
+        <w:rPr>
+          <w:rFonts w:ascii="Garamond" w:hAnsi="Garamond"/>
+        </w:rPr>
         <w:t xml:space="preserve">; </w:t>
       </w:r>
-      <w:proofErr w:type="spellStart"/>
-      <w:r>
-        <w:rPr>
-          <w:rFonts w:ascii="Garamond" w:hAnsi="Garamond"/>
-        </w:rPr>
-        <w:t>ii</w:t>
-      </w:r>
-      <w:proofErr w:type="spellEnd"/>
-      <w:r>
-        <w:rPr>
-          <w:rFonts w:ascii="Garamond" w:hAnsi="Garamond"/>
-        </w:rPr>
-        <w:t xml:space="preserve">). </w:t>
-      </w:r>
-      <w:r>
-        <w:rPr>
-          <w:rFonts w:ascii="Garamond" w:hAnsi="Garamond"/>
-        </w:rPr>
-        <w:t xml:space="preserve">se crean las siguientes variables para facilitar el análisis de la base de datos: </w:t>
-      </w:r>
-      <w:proofErr w:type="spellStart"/>
-      <w:r>
-        <w:rPr>
-          <w:rFonts w:ascii="Garamond" w:hAnsi="Garamond"/>
-        </w:rPr>
-        <w:t>PorcentajeOcupados</w:t>
-      </w:r>
-      <w:proofErr w:type="spellEnd"/>
-      <w:r>
-        <w:rPr>
-          <w:rFonts w:ascii="Garamond" w:hAnsi="Garamond"/>
-        </w:rPr>
-        <w:t xml:space="preserve">, </w:t>
-      </w:r>
-      <w:proofErr w:type="spellStart"/>
-      <w:r>
-        <w:rPr>
-          <w:rFonts w:ascii="Garamond" w:hAnsi="Garamond"/>
-        </w:rPr>
-        <w:t>ViveEnCabecera</w:t>
-      </w:r>
-      <w:proofErr w:type="spellEnd"/>
-      <w:r>
-        <w:rPr>
-          <w:rFonts w:ascii="Garamond" w:hAnsi="Garamond"/>
-        </w:rPr>
-        <w:t xml:space="preserve">, </w:t>
-      </w:r>
-      <w:proofErr w:type="spellStart"/>
-      <w:r>
-        <w:rPr>
-          <w:rFonts w:ascii="Garamond" w:hAnsi="Garamond"/>
-        </w:rPr>
-        <w:t>JefeMujer</w:t>
-      </w:r>
-      <w:proofErr w:type="spellEnd"/>
-      <w:r>
-        <w:rPr>
-          <w:rFonts w:ascii="Garamond" w:hAnsi="Garamond"/>
-        </w:rPr>
-        <w:t xml:space="preserve">, </w:t>
-      </w:r>
-      <w:proofErr w:type="spellStart"/>
-      <w:r>
-        <w:rPr>
-          <w:rFonts w:ascii="Garamond" w:hAnsi="Garamond"/>
-        </w:rPr>
-        <w:t>PersonaPorCuarto</w:t>
-      </w:r>
-      <w:proofErr w:type="spellEnd"/>
-      <w:r>
-        <w:rPr>
-          <w:rFonts w:ascii="Garamond" w:hAnsi="Garamond"/>
-        </w:rPr>
-        <w:t xml:space="preserve">, </w:t>
-      </w:r>
-      <w:proofErr w:type="spellStart"/>
-      <w:r>
-        <w:rPr>
-          <w:rFonts w:ascii="Garamond" w:hAnsi="Garamond"/>
-        </w:rPr>
-        <w:t>TipoVivienda</w:t>
-      </w:r>
-      <w:proofErr w:type="spellEnd"/>
-      <w:r>
-        <w:rPr>
-          <w:rFonts w:ascii="Garamond" w:hAnsi="Garamond"/>
-        </w:rPr>
-        <w:t xml:space="preserve">, </w:t>
-      </w:r>
-      <w:proofErr w:type="spellStart"/>
-      <w:r>
-        <w:rPr>
-          <w:rFonts w:ascii="Garamond" w:hAnsi="Garamond"/>
-        </w:rPr>
-        <w:t>RegimenSalud</w:t>
-      </w:r>
-      <w:proofErr w:type="spellEnd"/>
-      <w:r>
-        <w:rPr>
-          <w:rFonts w:ascii="Garamond" w:hAnsi="Garamond"/>
-        </w:rPr>
-        <w:t xml:space="preserve">, </w:t>
-      </w:r>
-      <w:proofErr w:type="spellStart"/>
-      <w:r>
-        <w:rPr>
-          <w:rFonts w:ascii="Garamond" w:hAnsi="Garamond"/>
-        </w:rPr>
-        <w:t>EducaciónPromedio</w:t>
-      </w:r>
-      <w:proofErr w:type="spellEnd"/>
-      <w:r>
-        <w:rPr>
-          <w:rFonts w:ascii="Garamond" w:hAnsi="Garamond"/>
-        </w:rPr>
-        <w:t xml:space="preserve">, </w:t>
-      </w:r>
-      <w:proofErr w:type="spellStart"/>
-      <w:r>
-        <w:rPr>
-          <w:rFonts w:ascii="Garamond" w:hAnsi="Garamond"/>
-        </w:rPr>
-        <w:t>AntiguedadTrabajo</w:t>
-      </w:r>
-      <w:proofErr w:type="spellEnd"/>
-      <w:r>
-        <w:rPr>
-          <w:rFonts w:ascii="Garamond" w:hAnsi="Garamond"/>
-        </w:rPr>
-        <w:t xml:space="preserve">, </w:t>
-      </w:r>
-      <w:proofErr w:type="spellStart"/>
-      <w:r>
-        <w:rPr>
-          <w:rFonts w:ascii="Garamond" w:hAnsi="Garamond"/>
-        </w:rPr>
-        <w:t>TipoDeTrabajo</w:t>
-      </w:r>
-      <w:proofErr w:type="spellEnd"/>
-      <w:r>
-        <w:rPr>
-          <w:rFonts w:ascii="Garamond" w:hAnsi="Garamond"/>
-        </w:rPr>
-        <w:t xml:space="preserve">, Pobre, </w:t>
-      </w:r>
-      <w:proofErr w:type="spellStart"/>
-      <w:r>
-        <w:rPr>
-          <w:rFonts w:ascii="Garamond" w:hAnsi="Garamond"/>
-        </w:rPr>
-        <w:t>Lp</w:t>
-      </w:r>
-      <w:proofErr w:type="spellEnd"/>
-      <w:r>
-        <w:rPr>
-          <w:rFonts w:ascii="Garamond" w:hAnsi="Garamond"/>
-        </w:rPr>
-        <w:t xml:space="preserve">, </w:t>
-      </w:r>
-      <w:proofErr w:type="spellStart"/>
-      <w:r>
-        <w:rPr>
-          <w:rFonts w:ascii="Garamond" w:hAnsi="Garamond"/>
-        </w:rPr>
-        <w:t>Ing</w:t>
-      </w:r>
-      <w:r>
-        <w:rPr>
-          <w:rFonts w:ascii="Garamond" w:hAnsi="Garamond"/>
-        </w:rPr>
-        <w:t>pcug</w:t>
-      </w:r>
-      <w:proofErr w:type="spellEnd"/>
-      <w:r>
-        <w:rPr>
-          <w:rFonts w:ascii="Garamond" w:hAnsi="Garamond"/>
-        </w:rPr>
-        <w:t xml:space="preserve">; </w:t>
-      </w:r>
-      <w:proofErr w:type="spellStart"/>
-      <w:r>
-        <w:rPr>
-          <w:rFonts w:ascii="Garamond" w:hAnsi="Garamond"/>
-        </w:rPr>
-        <w:t>iii</w:t>
-      </w:r>
-      <w:proofErr w:type="spellEnd"/>
-      <w:r>
-        <w:rPr>
-          <w:rFonts w:ascii="Garamond" w:hAnsi="Garamond"/>
-        </w:rPr>
-        <w:t xml:space="preserve">). </w:t>
+      <w:r>
+        <w:rPr>
+          <w:rFonts w:ascii="Garamond" w:hAnsi="Garamond"/>
+        </w:rPr>
+        <w:t xml:space="preserve">iii). </w:t>
       </w:r>
       <w:r>
         <w:rPr>
@@ -2086,35 +1771,7 @@
         <w:rPr>
           <w:rFonts w:ascii="Garamond" w:hAnsi="Garamond"/>
         </w:rPr>
-        <w:t xml:space="preserve">e procede a realizar ajuste de los </w:t>
-      </w:r>
-      <w:proofErr w:type="spellStart"/>
-      <w:r>
-        <w:rPr>
-          <w:rFonts w:ascii="Garamond" w:hAnsi="Garamond"/>
-        </w:rPr>
-        <w:t>missing</w:t>
-      </w:r>
-      <w:proofErr w:type="spellEnd"/>
-      <w:r>
-        <w:rPr>
-          <w:rFonts w:ascii="Garamond" w:hAnsi="Garamond"/>
-        </w:rPr>
-        <w:t xml:space="preserve"> </w:t>
-      </w:r>
-      <w:proofErr w:type="spellStart"/>
-      <w:r>
-        <w:rPr>
-          <w:rFonts w:ascii="Garamond" w:hAnsi="Garamond"/>
-        </w:rPr>
-        <w:t>values</w:t>
-      </w:r>
-      <w:proofErr w:type="spellEnd"/>
-      <w:r>
-        <w:rPr>
-          <w:rFonts w:ascii="Garamond" w:hAnsi="Garamond"/>
-        </w:rPr>
-        <w:t xml:space="preserve"> de cada variable, </w:t>
+        <w:t xml:space="preserve">e procede a realizar ajuste de los missing values de cada variable, </w:t>
       </w:r>
       <w:r>
         <w:rPr>
@@ -2126,35 +1783,7 @@
         <w:rPr>
           <w:rFonts w:ascii="Garamond" w:hAnsi="Garamond"/>
         </w:rPr>
-        <w:t xml:space="preserve">. Sin embargo, se observó que la única variable que presenta </w:t>
-      </w:r>
-      <w:proofErr w:type="spellStart"/>
-      <w:r>
-        <w:rPr>
-          <w:rFonts w:ascii="Garamond" w:hAnsi="Garamond"/>
-        </w:rPr>
-        <w:t>missing</w:t>
-      </w:r>
-      <w:proofErr w:type="spellEnd"/>
-      <w:r>
-        <w:rPr>
-          <w:rFonts w:ascii="Garamond" w:hAnsi="Garamond"/>
-        </w:rPr>
-        <w:t xml:space="preserve"> </w:t>
-      </w:r>
-      <w:proofErr w:type="spellStart"/>
-      <w:r>
-        <w:rPr>
-          <w:rFonts w:ascii="Garamond" w:hAnsi="Garamond"/>
-        </w:rPr>
-        <w:t>values</w:t>
-      </w:r>
-      <w:proofErr w:type="spellEnd"/>
-      <w:r>
-        <w:rPr>
-          <w:rFonts w:ascii="Garamond" w:hAnsi="Garamond"/>
-        </w:rPr>
-        <w:t xml:space="preserve"> es en Régimen de Salud, lo cual no afecta el poder estadístico. </w:t>
+        <w:t xml:space="preserve">. Sin embargo, se observó que la única variable que presenta missing values es en Régimen de Salud, lo cual no afecta el poder estadístico. </w:t>
       </w:r>
     </w:p>
     <w:p>
@@ -2172,21 +1801,7 @@
         <w:rPr>
           <w:rFonts w:ascii="Garamond" w:hAnsi="Garamond"/>
         </w:rPr>
-        <w:t xml:space="preserve">Para la base de </w:t>
-      </w:r>
-      <w:proofErr w:type="spellStart"/>
-      <w:r>
-        <w:rPr>
-          <w:rFonts w:ascii="Garamond" w:hAnsi="Garamond"/>
-        </w:rPr>
-        <w:t>testing</w:t>
-      </w:r>
-      <w:proofErr w:type="spellEnd"/>
-      <w:r>
-        <w:rPr>
-          <w:rFonts w:ascii="Garamond" w:hAnsi="Garamond"/>
-        </w:rPr>
-        <w:t xml:space="preserve">, se replicaron los </w:t>
+        <w:t xml:space="preserve">Para la base de testing, se replicaron los </w:t>
       </w:r>
       <w:r>
         <w:rPr>
@@ -2495,14 +2110,7 @@
         <w:rPr>
           <w:rFonts w:ascii="Garamond" w:hAnsi="Garamond"/>
         </w:rPr>
-        <w:t xml:space="preserve"> el 42% de los hogares tienen como jefe de hogar </w:t>
-      </w:r>
-      <w:r>
-        <w:rPr>
-          <w:rFonts w:ascii="Garamond" w:hAnsi="Garamond"/>
-        </w:rPr>
-        <w:lastRenderedPageBreak/>
-        <w:t xml:space="preserve">a </w:t>
+        <w:t xml:space="preserve"> el 42% de los hogares tienen como jefe de hogar a </w:t>
       </w:r>
       <w:r>
         <w:rPr>
@@ -2574,21 +2182,7 @@
         <w:rPr>
           <w:rFonts w:ascii="Garamond" w:hAnsi="Garamond"/>
         </w:rPr>
-        <w:t xml:space="preserve"> las personas tienen </w:t>
-      </w:r>
-      <w:proofErr w:type="spellStart"/>
-      <w:r>
-        <w:rPr>
-          <w:rFonts w:ascii="Garamond" w:hAnsi="Garamond"/>
-        </w:rPr>
-        <w:t>mas</w:t>
-      </w:r>
-      <w:proofErr w:type="spellEnd"/>
-      <w:r>
-        <w:rPr>
-          <w:rFonts w:ascii="Garamond" w:hAnsi="Garamond"/>
-        </w:rPr>
-        <w:t xml:space="preserve"> oportunidad laboralmente.</w:t>
+        <w:t xml:space="preserve"> las personas tienen mas oportunidad laboralmente.</w:t>
       </w:r>
     </w:p>
     <w:p>
@@ -2606,6 +2200,7 @@
         <w:rPr>
           <w:rFonts w:ascii="Garamond" w:hAnsi="Garamond"/>
         </w:rPr>
+        <w:lastRenderedPageBreak/>
         <w:t>De acuerdo con</w:t>
       </w:r>
       <w:r>
@@ -2652,7 +2247,6 @@
         </w:rPr>
         <w:t xml:space="preserve"> respecto a la base </w:t>
       </w:r>
-      <w:proofErr w:type="spellStart"/>
       <w:r>
         <w:rPr>
           <w:rFonts w:ascii="Garamond" w:hAnsi="Garamond"/>
@@ -2661,7 +2255,6 @@
         </w:rPr>
         <w:t>testing</w:t>
       </w:r>
-      <w:proofErr w:type="spellEnd"/>
       <w:r>
         <w:rPr>
           <w:rFonts w:ascii="Garamond" w:hAnsi="Garamond"/>
@@ -2958,26 +2551,13 @@
         <w:rPr>
           <w:rFonts w:ascii="Garamond" w:hAnsi="Garamond"/>
         </w:rPr>
-        <w:t xml:space="preserve"> Distribución </w:t>
-      </w:r>
-      <w:proofErr w:type="gramStart"/>
-      <w:r>
-        <w:rPr>
-          <w:rFonts w:ascii="Garamond" w:hAnsi="Garamond"/>
-        </w:rPr>
-        <w:t xml:space="preserve">pobre  </w:t>
+        <w:t xml:space="preserve"> Distribución pobre  </w:t>
       </w:r>
       <w:r>
         <w:rPr>
           <w:rFonts w:ascii="Garamond" w:hAnsi="Garamond"/>
         </w:rPr>
         <w:tab/>
-      </w:r>
-      <w:proofErr w:type="gramEnd"/>
-      <w:r>
-        <w:rPr>
-          <w:rFonts w:ascii="Garamond" w:hAnsi="Garamond"/>
-        </w:rPr>
         <w:t xml:space="preserve">      </w:t>
       </w:r>
       <w:r>
@@ -3248,7 +2828,6 @@
         <w:rPr>
           <w:rFonts w:ascii="Garamond" w:hAnsi="Garamond"/>
         </w:rPr>
-        <w:lastRenderedPageBreak/>
         <w:t>En esta sección se realiza la predicción de hogares pobres y no pobres mediante modelos de clasificación binarios. Se evaluaron tres modelos con diferentes conjuntos de variables predictoras, estos fueron:</w:t>
       </w:r>
     </w:p>
@@ -3375,6 +2954,8 @@
               <w:jc w:val="center"/>
               <w:rPr>
                 <w:rFonts w:ascii="Garamond" w:hAnsi="Garamond"/>
+                <w:sz w:val="22"/>
+                <w:szCs w:val="22"/>
               </w:rPr>
             </w:pPr>
             <m:oMathPara>
@@ -3382,6 +2963,8 @@
                 <m:r>
                   <w:rPr>
                     <w:rFonts w:ascii="Cambria Math" w:hAnsi="Cambria Math"/>
+                    <w:sz w:val="22"/>
+                    <w:szCs w:val="22"/>
                   </w:rPr>
                   <m:t>Pobre=</m:t>
                 </m:r>
@@ -3391,6 +2974,8 @@
                       <w:rPr>
                         <w:rFonts w:ascii="Cambria Math" w:hAnsi="Cambria Math"/>
                         <w:i/>
+                        <w:sz w:val="22"/>
+                        <w:szCs w:val="22"/>
                       </w:rPr>
                     </m:ctrlPr>
                   </m:sSubPr>
@@ -3398,6 +2983,8 @@
                     <m:r>
                       <w:rPr>
                         <w:rFonts w:ascii="Cambria Math" w:hAnsi="Cambria Math"/>
+                        <w:sz w:val="22"/>
+                        <w:szCs w:val="22"/>
                       </w:rPr>
                       <m:t>β</m:t>
                     </m:r>
@@ -3406,6 +2993,8 @@
                     <m:r>
                       <w:rPr>
                         <w:rFonts w:ascii="Cambria Math" w:hAnsi="Cambria Math"/>
+                        <w:sz w:val="22"/>
+                        <w:szCs w:val="22"/>
                       </w:rPr>
                       <m:t>0</m:t>
                     </m:r>
@@ -3414,6 +3003,8 @@
                 <m:r>
                   <w:rPr>
                     <w:rFonts w:ascii="Cambria Math" w:hAnsi="Cambria Math"/>
+                    <w:sz w:val="22"/>
+                    <w:szCs w:val="22"/>
                   </w:rPr>
                   <m:t xml:space="preserve">+ </m:t>
                 </m:r>
@@ -3423,6 +3014,8 @@
                       <w:rPr>
                         <w:rFonts w:ascii="Cambria Math" w:hAnsi="Cambria Math"/>
                         <w:i/>
+                        <w:sz w:val="22"/>
+                        <w:szCs w:val="22"/>
                       </w:rPr>
                     </m:ctrlPr>
                   </m:sSubPr>
@@ -3430,6 +3023,8 @@
                     <m:r>
                       <w:rPr>
                         <w:rFonts w:ascii="Cambria Math" w:hAnsi="Cambria Math"/>
+                        <w:sz w:val="22"/>
+                        <w:szCs w:val="22"/>
                       </w:rPr>
                       <m:t>β</m:t>
                     </m:r>
@@ -3438,6 +3033,8 @@
                     <m:r>
                       <w:rPr>
                         <w:rFonts w:ascii="Cambria Math" w:hAnsi="Cambria Math"/>
+                        <w:sz w:val="22"/>
+                        <w:szCs w:val="22"/>
                       </w:rPr>
                       <m:t>1</m:t>
                     </m:r>
@@ -3446,6 +3043,8 @@
                 <m:r>
                   <w:rPr>
                     <w:rFonts w:ascii="Cambria Math" w:hAnsi="Cambria Math"/>
+                    <w:sz w:val="22"/>
+                    <w:szCs w:val="22"/>
                   </w:rPr>
                   <m:t>PorcentajeOcupados+</m:t>
                 </m:r>
@@ -3455,6 +3054,8 @@
                       <w:rPr>
                         <w:rFonts w:ascii="Cambria Math" w:hAnsi="Cambria Math"/>
                         <w:i/>
+                        <w:sz w:val="22"/>
+                        <w:szCs w:val="22"/>
                       </w:rPr>
                     </m:ctrlPr>
                   </m:sSubPr>
@@ -3462,6 +3063,8 @@
                     <m:r>
                       <w:rPr>
                         <w:rFonts w:ascii="Cambria Math" w:hAnsi="Cambria Math"/>
+                        <w:sz w:val="22"/>
+                        <w:szCs w:val="22"/>
                       </w:rPr>
                       <m:t>β</m:t>
                     </m:r>
@@ -3470,6 +3073,8 @@
                     <m:r>
                       <w:rPr>
                         <w:rFonts w:ascii="Cambria Math" w:hAnsi="Cambria Math"/>
+                        <w:sz w:val="22"/>
+                        <w:szCs w:val="22"/>
                       </w:rPr>
                       <m:t>2</m:t>
                     </m:r>
@@ -3478,6 +3083,8 @@
                 <m:r>
                   <w:rPr>
                     <w:rFonts w:ascii="Cambria Math" w:hAnsi="Cambria Math"/>
+                    <w:sz w:val="22"/>
+                    <w:szCs w:val="22"/>
                   </w:rPr>
                   <m:t>JefeMujer+</m:t>
                 </m:r>
@@ -3487,6 +3094,8 @@
                       <w:rPr>
                         <w:rFonts w:ascii="Cambria Math" w:hAnsi="Cambria Math"/>
                         <w:i/>
+                        <w:sz w:val="22"/>
+                        <w:szCs w:val="22"/>
                       </w:rPr>
                     </m:ctrlPr>
                   </m:sSubPr>
@@ -3494,6 +3103,8 @@
                     <m:r>
                       <w:rPr>
                         <w:rFonts w:ascii="Cambria Math" w:hAnsi="Cambria Math"/>
+                        <w:sz w:val="22"/>
+                        <w:szCs w:val="22"/>
                       </w:rPr>
                       <m:t>β</m:t>
                     </m:r>
@@ -3502,6 +3113,8 @@
                     <m:r>
                       <w:rPr>
                         <w:rFonts w:ascii="Cambria Math" w:hAnsi="Cambria Math"/>
+                        <w:sz w:val="22"/>
+                        <w:szCs w:val="22"/>
                       </w:rPr>
                       <m:t>3</m:t>
                     </m:r>
@@ -3510,6 +3123,8 @@
                 <m:r>
                   <w:rPr>
                     <w:rFonts w:ascii="Cambria Math" w:hAnsi="Cambria Math"/>
+                    <w:sz w:val="22"/>
+                    <w:szCs w:val="22"/>
                   </w:rPr>
                   <m:t>PersonaPorCuarto+</m:t>
                 </m:r>
@@ -3519,6 +3134,8 @@
                       <w:rPr>
                         <w:rFonts w:ascii="Cambria Math" w:hAnsi="Cambria Math"/>
                         <w:i/>
+                        <w:sz w:val="22"/>
+                        <w:szCs w:val="22"/>
                       </w:rPr>
                     </m:ctrlPr>
                   </m:sSubPr>
@@ -3526,6 +3143,8 @@
                     <m:r>
                       <w:rPr>
                         <w:rFonts w:ascii="Cambria Math" w:hAnsi="Cambria Math"/>
+                        <w:sz w:val="22"/>
+                        <w:szCs w:val="22"/>
                       </w:rPr>
                       <m:t>β</m:t>
                     </m:r>
@@ -3534,6 +3153,8 @@
                     <m:r>
                       <w:rPr>
                         <w:rFonts w:ascii="Cambria Math" w:hAnsi="Cambria Math"/>
+                        <w:sz w:val="22"/>
+                        <w:szCs w:val="22"/>
                       </w:rPr>
                       <m:t xml:space="preserve">4 </m:t>
                     </m:r>
@@ -3542,6 +3163,8 @@
                 <m:r>
                   <w:rPr>
                     <w:rFonts w:ascii="Cambria Math" w:hAnsi="Cambria Math"/>
+                    <w:sz w:val="22"/>
+                    <w:szCs w:val="22"/>
                   </w:rPr>
                   <m:t>TipoVivienda+</m:t>
                 </m:r>
@@ -3551,6 +3174,8 @@
                       <w:rPr>
                         <w:rFonts w:ascii="Cambria Math" w:hAnsi="Cambria Math"/>
                         <w:i/>
+                        <w:sz w:val="22"/>
+                        <w:szCs w:val="22"/>
                       </w:rPr>
                     </m:ctrlPr>
                   </m:sSubPr>
@@ -3558,6 +3183,8 @@
                     <m:r>
                       <w:rPr>
                         <w:rFonts w:ascii="Cambria Math" w:hAnsi="Cambria Math"/>
+                        <w:sz w:val="22"/>
+                        <w:szCs w:val="22"/>
                       </w:rPr>
                       <m:t>β</m:t>
                     </m:r>
@@ -3566,6 +3193,8 @@
                     <m:r>
                       <w:rPr>
                         <w:rFonts w:ascii="Cambria Math" w:hAnsi="Cambria Math"/>
+                        <w:sz w:val="22"/>
+                        <w:szCs w:val="22"/>
                       </w:rPr>
                       <m:t>5</m:t>
                     </m:r>
@@ -3574,6 +3203,8 @@
                 <m:r>
                   <w:rPr>
                     <w:rFonts w:ascii="Cambria Math" w:hAnsi="Cambria Math"/>
+                    <w:sz w:val="22"/>
+                    <w:szCs w:val="22"/>
                   </w:rPr>
                   <m:t>ViveEnCabecera+</m:t>
                 </m:r>
@@ -3583,6 +3214,8 @@
                       <w:rPr>
                         <w:rFonts w:ascii="Cambria Math" w:hAnsi="Cambria Math"/>
                         <w:i/>
+                        <w:sz w:val="22"/>
+                        <w:szCs w:val="22"/>
                       </w:rPr>
                     </m:ctrlPr>
                   </m:sSubPr>
@@ -3590,6 +3223,8 @@
                     <m:r>
                       <w:rPr>
                         <w:rFonts w:ascii="Cambria Math" w:hAnsi="Cambria Math"/>
+                        <w:sz w:val="22"/>
+                        <w:szCs w:val="22"/>
                       </w:rPr>
                       <m:t>β</m:t>
                     </m:r>
@@ -3598,6 +3233,8 @@
                     <m:r>
                       <w:rPr>
                         <w:rFonts w:ascii="Cambria Math" w:hAnsi="Cambria Math"/>
+                        <w:sz w:val="22"/>
+                        <w:szCs w:val="22"/>
                       </w:rPr>
                       <m:t>6</m:t>
                     </m:r>
@@ -3606,6 +3243,8 @@
                 <m:r>
                   <w:rPr>
                     <w:rFonts w:ascii="Cambria Math" w:hAnsi="Cambria Math"/>
+                    <w:sz w:val="22"/>
+                    <w:szCs w:val="22"/>
                   </w:rPr>
                   <m:t>TipoDeTrabajo+</m:t>
                 </m:r>
@@ -3615,6 +3254,8 @@
                       <w:rPr>
                         <w:rFonts w:ascii="Cambria Math" w:hAnsi="Cambria Math"/>
                         <w:i/>
+                        <w:sz w:val="22"/>
+                        <w:szCs w:val="22"/>
                       </w:rPr>
                     </m:ctrlPr>
                   </m:sSubPr>
@@ -3622,6 +3263,8 @@
                     <m:r>
                       <w:rPr>
                         <w:rFonts w:ascii="Cambria Math" w:hAnsi="Cambria Math"/>
+                        <w:sz w:val="22"/>
+                        <w:szCs w:val="22"/>
                       </w:rPr>
                       <m:t>β</m:t>
                     </m:r>
@@ -3630,6 +3273,8 @@
                     <m:r>
                       <w:rPr>
                         <w:rFonts w:ascii="Cambria Math" w:hAnsi="Cambria Math"/>
+                        <w:sz w:val="22"/>
+                        <w:szCs w:val="22"/>
                       </w:rPr>
                       <m:t>7</m:t>
                     </m:r>
@@ -3638,6 +3283,8 @@
                 <m:r>
                   <w:rPr>
                     <w:rFonts w:ascii="Cambria Math" w:hAnsi="Cambria Math"/>
+                    <w:sz w:val="22"/>
+                    <w:szCs w:val="22"/>
                   </w:rPr>
                   <m:t>RegimenSalud+</m:t>
                 </m:r>
@@ -3647,6 +3294,8 @@
                       <w:rPr>
                         <w:rFonts w:ascii="Cambria Math" w:hAnsi="Cambria Math"/>
                         <w:i/>
+                        <w:sz w:val="22"/>
+                        <w:szCs w:val="22"/>
                       </w:rPr>
                     </m:ctrlPr>
                   </m:sSubPr>
@@ -3654,6 +3303,8 @@
                     <m:r>
                       <w:rPr>
                         <w:rFonts w:ascii="Cambria Math" w:hAnsi="Cambria Math"/>
+                        <w:sz w:val="22"/>
+                        <w:szCs w:val="22"/>
                       </w:rPr>
                       <m:t>β</m:t>
                     </m:r>
@@ -3662,6 +3313,8 @@
                     <m:r>
                       <w:rPr>
                         <w:rFonts w:ascii="Cambria Math" w:hAnsi="Cambria Math"/>
+                        <w:sz w:val="22"/>
+                        <w:szCs w:val="22"/>
                       </w:rPr>
                       <m:t>8</m:t>
                     </m:r>
@@ -3670,6 +3323,8 @@
                 <m:r>
                   <w:rPr>
                     <w:rFonts w:ascii="Cambria Math" w:hAnsi="Cambria Math"/>
+                    <w:sz w:val="22"/>
+                    <w:szCs w:val="22"/>
                   </w:rPr>
                   <m:t>EducaciónPromedio+</m:t>
                 </m:r>
@@ -3679,6 +3334,8 @@
                       <w:rPr>
                         <w:rFonts w:ascii="Cambria Math" w:hAnsi="Cambria Math"/>
                         <w:i/>
+                        <w:sz w:val="22"/>
+                        <w:szCs w:val="22"/>
                       </w:rPr>
                     </m:ctrlPr>
                   </m:sSubPr>
@@ -3686,6 +3343,8 @@
                     <m:r>
                       <w:rPr>
                         <w:rFonts w:ascii="Cambria Math" w:hAnsi="Cambria Math"/>
+                        <w:sz w:val="22"/>
+                        <w:szCs w:val="22"/>
                       </w:rPr>
                       <m:t>β</m:t>
                     </m:r>
@@ -3694,6 +3353,8 @@
                     <m:r>
                       <w:rPr>
                         <w:rFonts w:ascii="Cambria Math" w:hAnsi="Cambria Math"/>
+                        <w:sz w:val="22"/>
+                        <w:szCs w:val="22"/>
                       </w:rPr>
                       <m:t>9</m:t>
                     </m:r>
@@ -3702,6 +3363,8 @@
                 <m:r>
                   <w:rPr>
                     <w:rFonts w:ascii="Cambria Math" w:hAnsi="Cambria Math"/>
+                    <w:sz w:val="22"/>
+                    <w:szCs w:val="22"/>
                   </w:rPr>
                   <m:t>AntiguedadTrabajo</m:t>
                 </m:r>
@@ -3746,6 +3409,8 @@
               <w:jc w:val="center"/>
               <w:rPr>
                 <w:rFonts w:ascii="Garamond" w:hAnsi="Garamond"/>
+                <w:sz w:val="22"/>
+                <w:szCs w:val="22"/>
               </w:rPr>
             </w:pPr>
             <m:oMathPara>
@@ -3753,6 +3418,8 @@
                 <m:r>
                   <w:rPr>
                     <w:rFonts w:ascii="Cambria Math" w:hAnsi="Cambria Math"/>
+                    <w:sz w:val="22"/>
+                    <w:szCs w:val="22"/>
                   </w:rPr>
                   <m:t>Pobre=</m:t>
                 </m:r>
@@ -3762,6 +3429,8 @@
                       <w:rPr>
                         <w:rFonts w:ascii="Cambria Math" w:hAnsi="Cambria Math"/>
                         <w:i/>
+                        <w:sz w:val="22"/>
+                        <w:szCs w:val="22"/>
                       </w:rPr>
                     </m:ctrlPr>
                   </m:sSubPr>
@@ -3769,6 +3438,8 @@
                     <m:r>
                       <w:rPr>
                         <w:rFonts w:ascii="Cambria Math" w:hAnsi="Cambria Math"/>
+                        <w:sz w:val="22"/>
+                        <w:szCs w:val="22"/>
                       </w:rPr>
                       <m:t>β</m:t>
                     </m:r>
@@ -3777,6 +3448,8 @@
                     <m:r>
                       <w:rPr>
                         <w:rFonts w:ascii="Cambria Math" w:hAnsi="Cambria Math"/>
+                        <w:sz w:val="22"/>
+                        <w:szCs w:val="22"/>
                       </w:rPr>
                       <m:t>0</m:t>
                     </m:r>
@@ -3785,6 +3458,8 @@
                 <m:r>
                   <w:rPr>
                     <w:rFonts w:ascii="Cambria Math" w:hAnsi="Cambria Math"/>
+                    <w:sz w:val="22"/>
+                    <w:szCs w:val="22"/>
                   </w:rPr>
                   <m:t xml:space="preserve">+ </m:t>
                 </m:r>
@@ -3794,6 +3469,8 @@
                       <w:rPr>
                         <w:rFonts w:ascii="Cambria Math" w:hAnsi="Cambria Math"/>
                         <w:i/>
+                        <w:sz w:val="22"/>
+                        <w:szCs w:val="22"/>
                       </w:rPr>
                     </m:ctrlPr>
                   </m:sSubPr>
@@ -3801,6 +3478,8 @@
                     <m:r>
                       <w:rPr>
                         <w:rFonts w:ascii="Cambria Math" w:hAnsi="Cambria Math"/>
+                        <w:sz w:val="22"/>
+                        <w:szCs w:val="22"/>
                       </w:rPr>
                       <m:t>β</m:t>
                     </m:r>
@@ -3809,6 +3488,8 @@
                     <m:r>
                       <w:rPr>
                         <w:rFonts w:ascii="Cambria Math" w:hAnsi="Cambria Math"/>
+                        <w:sz w:val="22"/>
+                        <w:szCs w:val="22"/>
                       </w:rPr>
                       <m:t>1</m:t>
                     </m:r>
@@ -3817,6 +3498,8 @@
                 <m:r>
                   <w:rPr>
                     <w:rFonts w:ascii="Cambria Math" w:hAnsi="Cambria Math"/>
+                    <w:sz w:val="22"/>
+                    <w:szCs w:val="22"/>
                   </w:rPr>
                   <m:t>PorcentajeOcupados+</m:t>
                 </m:r>
@@ -3826,6 +3509,8 @@
                       <w:rPr>
                         <w:rFonts w:ascii="Cambria Math" w:hAnsi="Cambria Math"/>
                         <w:i/>
+                        <w:sz w:val="22"/>
+                        <w:szCs w:val="22"/>
                       </w:rPr>
                     </m:ctrlPr>
                   </m:sSubPr>
@@ -3833,6 +3518,8 @@
                     <m:r>
                       <w:rPr>
                         <w:rFonts w:ascii="Cambria Math" w:hAnsi="Cambria Math"/>
+                        <w:sz w:val="22"/>
+                        <w:szCs w:val="22"/>
                       </w:rPr>
                       <m:t>β</m:t>
                     </m:r>
@@ -3841,6 +3528,8 @@
                     <m:r>
                       <w:rPr>
                         <w:rFonts w:ascii="Cambria Math" w:hAnsi="Cambria Math"/>
+                        <w:sz w:val="22"/>
+                        <w:szCs w:val="22"/>
                       </w:rPr>
                       <m:t>2</m:t>
                     </m:r>
@@ -3849,6 +3538,8 @@
                 <m:r>
                   <w:rPr>
                     <w:rFonts w:ascii="Cambria Math" w:hAnsi="Cambria Math"/>
+                    <w:sz w:val="22"/>
+                    <w:szCs w:val="22"/>
                   </w:rPr>
                   <m:t>JefeMujer+</m:t>
                 </m:r>
@@ -3858,6 +3549,8 @@
                       <w:rPr>
                         <w:rFonts w:ascii="Cambria Math" w:hAnsi="Cambria Math"/>
                         <w:i/>
+                        <w:sz w:val="22"/>
+                        <w:szCs w:val="22"/>
                       </w:rPr>
                     </m:ctrlPr>
                   </m:sSubPr>
@@ -3865,6 +3558,8 @@
                     <m:r>
                       <w:rPr>
                         <w:rFonts w:ascii="Cambria Math" w:hAnsi="Cambria Math"/>
+                        <w:sz w:val="22"/>
+                        <w:szCs w:val="22"/>
                       </w:rPr>
                       <m:t>β</m:t>
                     </m:r>
@@ -3873,6 +3568,8 @@
                     <m:r>
                       <w:rPr>
                         <w:rFonts w:ascii="Cambria Math" w:hAnsi="Cambria Math"/>
+                        <w:sz w:val="22"/>
+                        <w:szCs w:val="22"/>
                       </w:rPr>
                       <m:t>3</m:t>
                     </m:r>
@@ -3881,6 +3578,8 @@
                 <m:r>
                   <w:rPr>
                     <w:rFonts w:ascii="Cambria Math" w:hAnsi="Cambria Math"/>
+                    <w:sz w:val="22"/>
+                    <w:szCs w:val="22"/>
                   </w:rPr>
                   <m:t>PersonaPorCuarto+</m:t>
                 </m:r>
@@ -3890,6 +3589,8 @@
                       <w:rPr>
                         <w:rFonts w:ascii="Cambria Math" w:hAnsi="Cambria Math"/>
                         <w:i/>
+                        <w:sz w:val="22"/>
+                        <w:szCs w:val="22"/>
                       </w:rPr>
                     </m:ctrlPr>
                   </m:sSubPr>
@@ -3897,6 +3598,8 @@
                     <m:r>
                       <w:rPr>
                         <w:rFonts w:ascii="Cambria Math" w:hAnsi="Cambria Math"/>
+                        <w:sz w:val="22"/>
+                        <w:szCs w:val="22"/>
                       </w:rPr>
                       <m:t>β</m:t>
                     </m:r>
@@ -3905,6 +3608,8 @@
                     <m:r>
                       <w:rPr>
                         <w:rFonts w:ascii="Cambria Math" w:hAnsi="Cambria Math"/>
+                        <w:sz w:val="22"/>
+                        <w:szCs w:val="22"/>
                       </w:rPr>
                       <m:t xml:space="preserve">4 </m:t>
                     </m:r>
@@ -3913,6 +3618,8 @@
                 <m:r>
                   <w:rPr>
                     <w:rFonts w:ascii="Cambria Math" w:hAnsi="Cambria Math"/>
+                    <w:sz w:val="22"/>
+                    <w:szCs w:val="22"/>
                   </w:rPr>
                   <m:t>TipoVivienda+</m:t>
                 </m:r>
@@ -3922,6 +3629,8 @@
                       <w:rPr>
                         <w:rFonts w:ascii="Cambria Math" w:hAnsi="Cambria Math"/>
                         <w:i/>
+                        <w:sz w:val="22"/>
+                        <w:szCs w:val="22"/>
                       </w:rPr>
                     </m:ctrlPr>
                   </m:sSubPr>
@@ -3929,6 +3638,8 @@
                     <m:r>
                       <w:rPr>
                         <w:rFonts w:ascii="Cambria Math" w:hAnsi="Cambria Math"/>
+                        <w:sz w:val="22"/>
+                        <w:szCs w:val="22"/>
                       </w:rPr>
                       <m:t>β</m:t>
                     </m:r>
@@ -3937,6 +3648,8 @@
                     <m:r>
                       <w:rPr>
                         <w:rFonts w:ascii="Cambria Math" w:hAnsi="Cambria Math"/>
+                        <w:sz w:val="22"/>
+                        <w:szCs w:val="22"/>
                       </w:rPr>
                       <m:t>5</m:t>
                     </m:r>
@@ -3945,6 +3658,8 @@
                 <m:r>
                   <w:rPr>
                     <w:rFonts w:ascii="Cambria Math" w:hAnsi="Cambria Math"/>
+                    <w:sz w:val="22"/>
+                    <w:szCs w:val="22"/>
                   </w:rPr>
                   <m:t>TipoDeTrabajo+</m:t>
                 </m:r>
@@ -3954,6 +3669,8 @@
                       <w:rPr>
                         <w:rFonts w:ascii="Cambria Math" w:hAnsi="Cambria Math"/>
                         <w:i/>
+                        <w:sz w:val="22"/>
+                        <w:szCs w:val="22"/>
                       </w:rPr>
                     </m:ctrlPr>
                   </m:sSubPr>
@@ -3961,6 +3678,8 @@
                     <m:r>
                       <w:rPr>
                         <w:rFonts w:ascii="Cambria Math" w:hAnsi="Cambria Math"/>
+                        <w:sz w:val="22"/>
+                        <w:szCs w:val="22"/>
                       </w:rPr>
                       <m:t>β</m:t>
                     </m:r>
@@ -3969,6 +3688,8 @@
                     <m:r>
                       <w:rPr>
                         <w:rFonts w:ascii="Cambria Math" w:hAnsi="Cambria Math"/>
+                        <w:sz w:val="22"/>
+                        <w:szCs w:val="22"/>
                       </w:rPr>
                       <m:t>6</m:t>
                     </m:r>
@@ -3977,6 +3698,8 @@
                 <m:r>
                   <w:rPr>
                     <w:rFonts w:ascii="Cambria Math" w:hAnsi="Cambria Math"/>
+                    <w:sz w:val="22"/>
+                    <w:szCs w:val="22"/>
                   </w:rPr>
                   <m:t>RegimenSalud+</m:t>
                 </m:r>
@@ -3986,6 +3709,8 @@
                       <w:rPr>
                         <w:rFonts w:ascii="Cambria Math" w:hAnsi="Cambria Math"/>
                         <w:i/>
+                        <w:sz w:val="22"/>
+                        <w:szCs w:val="22"/>
                       </w:rPr>
                     </m:ctrlPr>
                   </m:sSubPr>
@@ -3993,6 +3718,8 @@
                     <m:r>
                       <w:rPr>
                         <w:rFonts w:ascii="Cambria Math" w:hAnsi="Cambria Math"/>
+                        <w:sz w:val="22"/>
+                        <w:szCs w:val="22"/>
                       </w:rPr>
                       <m:t>β</m:t>
                     </m:r>
@@ -4001,6 +3728,8 @@
                     <m:r>
                       <w:rPr>
                         <w:rFonts w:ascii="Cambria Math" w:hAnsi="Cambria Math"/>
+                        <w:sz w:val="22"/>
+                        <w:szCs w:val="22"/>
                       </w:rPr>
                       <m:t>7</m:t>
                     </m:r>
@@ -4009,6 +3738,8 @@
                 <m:r>
                   <w:rPr>
                     <w:rFonts w:ascii="Cambria Math" w:hAnsi="Cambria Math"/>
+                    <w:sz w:val="22"/>
+                    <w:szCs w:val="22"/>
                   </w:rPr>
                   <m:t>EducaciónPromedio</m:t>
                 </m:r>
@@ -4053,6 +3784,8 @@
               <w:jc w:val="center"/>
               <w:rPr>
                 <w:rFonts w:ascii="Garamond" w:hAnsi="Garamond"/>
+                <w:sz w:val="22"/>
+                <w:szCs w:val="22"/>
               </w:rPr>
             </w:pPr>
             <m:oMathPara>
@@ -4060,6 +3793,8 @@
                 <m:r>
                   <w:rPr>
                     <w:rFonts w:ascii="Cambria Math" w:hAnsi="Cambria Math"/>
+                    <w:sz w:val="22"/>
+                    <w:szCs w:val="22"/>
                   </w:rPr>
                   <m:t>Pobre=</m:t>
                 </m:r>
@@ -4069,6 +3804,8 @@
                       <w:rPr>
                         <w:rFonts w:ascii="Cambria Math" w:hAnsi="Cambria Math"/>
                         <w:i/>
+                        <w:sz w:val="22"/>
+                        <w:szCs w:val="22"/>
                       </w:rPr>
                     </m:ctrlPr>
                   </m:sSubPr>
@@ -4076,6 +3813,8 @@
                     <m:r>
                       <w:rPr>
                         <w:rFonts w:ascii="Cambria Math" w:hAnsi="Cambria Math"/>
+                        <w:sz w:val="22"/>
+                        <w:szCs w:val="22"/>
                       </w:rPr>
                       <m:t>β</m:t>
                     </m:r>
@@ -4084,6 +3823,8 @@
                     <m:r>
                       <w:rPr>
                         <w:rFonts w:ascii="Cambria Math" w:hAnsi="Cambria Math"/>
+                        <w:sz w:val="22"/>
+                        <w:szCs w:val="22"/>
                       </w:rPr>
                       <m:t>0</m:t>
                     </m:r>
@@ -4092,6 +3833,8 @@
                 <m:r>
                   <w:rPr>
                     <w:rFonts w:ascii="Cambria Math" w:hAnsi="Cambria Math"/>
+                    <w:sz w:val="22"/>
+                    <w:szCs w:val="22"/>
                   </w:rPr>
                   <m:t xml:space="preserve">+ </m:t>
                 </m:r>
@@ -4101,6 +3844,8 @@
                       <w:rPr>
                         <w:rFonts w:ascii="Cambria Math" w:hAnsi="Cambria Math"/>
                         <w:i/>
+                        <w:sz w:val="22"/>
+                        <w:szCs w:val="22"/>
                       </w:rPr>
                     </m:ctrlPr>
                   </m:sSubPr>
@@ -4108,6 +3853,8 @@
                     <m:r>
                       <w:rPr>
                         <w:rFonts w:ascii="Cambria Math" w:hAnsi="Cambria Math"/>
+                        <w:sz w:val="22"/>
+                        <w:szCs w:val="22"/>
                       </w:rPr>
                       <m:t>β</m:t>
                     </m:r>
@@ -4116,6 +3863,8 @@
                     <m:r>
                       <w:rPr>
                         <w:rFonts w:ascii="Cambria Math" w:hAnsi="Cambria Math"/>
+                        <w:sz w:val="22"/>
+                        <w:szCs w:val="22"/>
                       </w:rPr>
                       <m:t>1</m:t>
                     </m:r>
@@ -4124,6 +3873,8 @@
                 <m:r>
                   <w:rPr>
                     <w:rFonts w:ascii="Cambria Math" w:hAnsi="Cambria Math"/>
+                    <w:sz w:val="22"/>
+                    <w:szCs w:val="22"/>
                   </w:rPr>
                   <m:t>PorcentajeOcupados+</m:t>
                 </m:r>
@@ -4133,6 +3884,8 @@
                       <w:rPr>
                         <w:rFonts w:ascii="Cambria Math" w:hAnsi="Cambria Math"/>
                         <w:i/>
+                        <w:sz w:val="22"/>
+                        <w:szCs w:val="22"/>
                       </w:rPr>
                     </m:ctrlPr>
                   </m:sSubPr>
@@ -4140,6 +3893,8 @@
                     <m:r>
                       <w:rPr>
                         <w:rFonts w:ascii="Cambria Math" w:hAnsi="Cambria Math"/>
+                        <w:sz w:val="22"/>
+                        <w:szCs w:val="22"/>
                       </w:rPr>
                       <m:t>β</m:t>
                     </m:r>
@@ -4148,6 +3903,8 @@
                     <m:r>
                       <w:rPr>
                         <w:rFonts w:ascii="Cambria Math" w:hAnsi="Cambria Math"/>
+                        <w:sz w:val="22"/>
+                        <w:szCs w:val="22"/>
                       </w:rPr>
                       <m:t>2</m:t>
                     </m:r>
@@ -4156,6 +3913,8 @@
                 <m:r>
                   <w:rPr>
                     <w:rFonts w:ascii="Cambria Math" w:hAnsi="Cambria Math"/>
+                    <w:sz w:val="22"/>
+                    <w:szCs w:val="22"/>
                   </w:rPr>
                   <m:t>JefeMujer+</m:t>
                 </m:r>
@@ -4165,6 +3924,8 @@
                       <w:rPr>
                         <w:rFonts w:ascii="Cambria Math" w:hAnsi="Cambria Math"/>
                         <w:i/>
+                        <w:sz w:val="22"/>
+                        <w:szCs w:val="22"/>
                       </w:rPr>
                     </m:ctrlPr>
                   </m:sSubPr>
@@ -4172,6 +3933,8 @@
                     <m:r>
                       <w:rPr>
                         <w:rFonts w:ascii="Cambria Math" w:hAnsi="Cambria Math"/>
+                        <w:sz w:val="22"/>
+                        <w:szCs w:val="22"/>
                       </w:rPr>
                       <m:t>β</m:t>
                     </m:r>
@@ -4180,6 +3943,8 @@
                     <m:r>
                       <w:rPr>
                         <w:rFonts w:ascii="Cambria Math" w:hAnsi="Cambria Math"/>
+                        <w:sz w:val="22"/>
+                        <w:szCs w:val="22"/>
                       </w:rPr>
                       <m:t>3</m:t>
                     </m:r>
@@ -4188,6 +3953,8 @@
                 <m:r>
                   <w:rPr>
                     <w:rFonts w:ascii="Cambria Math" w:hAnsi="Cambria Math"/>
+                    <w:sz w:val="22"/>
+                    <w:szCs w:val="22"/>
                   </w:rPr>
                   <m:t>PersonaPorCuarto+</m:t>
                 </m:r>
@@ -4197,6 +3964,8 @@
                       <w:rPr>
                         <w:rFonts w:ascii="Cambria Math" w:hAnsi="Cambria Math"/>
                         <w:i/>
+                        <w:sz w:val="22"/>
+                        <w:szCs w:val="22"/>
                       </w:rPr>
                     </m:ctrlPr>
                   </m:sSubPr>
@@ -4204,6 +3973,8 @@
                     <m:r>
                       <w:rPr>
                         <w:rFonts w:ascii="Cambria Math" w:hAnsi="Cambria Math"/>
+                        <w:sz w:val="22"/>
+                        <w:szCs w:val="22"/>
                       </w:rPr>
                       <m:t>β</m:t>
                     </m:r>
@@ -4212,6 +3983,8 @@
                     <m:r>
                       <w:rPr>
                         <w:rFonts w:ascii="Cambria Math" w:hAnsi="Cambria Math"/>
+                        <w:sz w:val="22"/>
+                        <w:szCs w:val="22"/>
                       </w:rPr>
                       <m:t xml:space="preserve">4 </m:t>
                     </m:r>
@@ -4220,6 +3993,8 @@
                 <m:r>
                   <w:rPr>
                     <w:rFonts w:ascii="Cambria Math" w:hAnsi="Cambria Math"/>
+                    <w:sz w:val="22"/>
+                    <w:szCs w:val="22"/>
                   </w:rPr>
                   <m:t>TipoVivienda+</m:t>
                 </m:r>
@@ -4229,6 +4004,8 @@
                       <w:rPr>
                         <w:rFonts w:ascii="Cambria Math" w:hAnsi="Cambria Math"/>
                         <w:i/>
+                        <w:sz w:val="22"/>
+                        <w:szCs w:val="22"/>
                       </w:rPr>
                     </m:ctrlPr>
                   </m:sSubPr>
@@ -4236,6 +4013,8 @@
                     <m:r>
                       <w:rPr>
                         <w:rFonts w:ascii="Cambria Math" w:hAnsi="Cambria Math"/>
+                        <w:sz w:val="22"/>
+                        <w:szCs w:val="22"/>
                       </w:rPr>
                       <m:t>β</m:t>
                     </m:r>
@@ -4244,6 +4023,8 @@
                     <m:r>
                       <w:rPr>
                         <w:rFonts w:ascii="Cambria Math" w:hAnsi="Cambria Math"/>
+                        <w:sz w:val="22"/>
+                        <w:szCs w:val="22"/>
                       </w:rPr>
                       <m:t>5</m:t>
                     </m:r>
@@ -4252,6 +4033,8 @@
                 <m:r>
                   <w:rPr>
                     <w:rFonts w:ascii="Cambria Math" w:hAnsi="Cambria Math"/>
+                    <w:sz w:val="22"/>
+                    <w:szCs w:val="22"/>
                   </w:rPr>
                   <m:t>RegimenSalud+</m:t>
                 </m:r>
@@ -4261,6 +4044,8 @@
                       <w:rPr>
                         <w:rFonts w:ascii="Cambria Math" w:hAnsi="Cambria Math"/>
                         <w:i/>
+                        <w:sz w:val="22"/>
+                        <w:szCs w:val="22"/>
                       </w:rPr>
                     </m:ctrlPr>
                   </m:sSubPr>
@@ -4268,6 +4053,8 @@
                     <m:r>
                       <w:rPr>
                         <w:rFonts w:ascii="Cambria Math" w:hAnsi="Cambria Math"/>
+                        <w:sz w:val="22"/>
+                        <w:szCs w:val="22"/>
                       </w:rPr>
                       <m:t>β</m:t>
                     </m:r>
@@ -4276,6 +4063,8 @@
                     <m:r>
                       <w:rPr>
                         <w:rFonts w:ascii="Cambria Math" w:hAnsi="Cambria Math"/>
+                        <w:sz w:val="22"/>
+                        <w:szCs w:val="22"/>
                       </w:rPr>
                       <m:t>6</m:t>
                     </m:r>
@@ -4284,6 +4073,8 @@
                 <m:r>
                   <w:rPr>
                     <w:rFonts w:ascii="Cambria Math" w:hAnsi="Cambria Math"/>
+                    <w:sz w:val="22"/>
+                    <w:szCs w:val="22"/>
                   </w:rPr>
                   <m:t>EducaciónPromedio</m:t>
                 </m:r>
@@ -4311,77 +4102,7 @@
         <w:rPr>
           <w:rFonts w:ascii="Garamond" w:hAnsi="Garamond"/>
         </w:rPr>
-        <w:t xml:space="preserve">Para cada una de las especificaciones se corrieron múltiples modelos de aprendizaje automático utilizando diferentes algoritmos y técnicas de regularización, específicamente </w:t>
-      </w:r>
-      <w:proofErr w:type="spellStart"/>
-      <w:r>
-        <w:rPr>
-          <w:rFonts w:ascii="Garamond" w:hAnsi="Garamond"/>
-        </w:rPr>
-        <w:t>Logit</w:t>
-      </w:r>
-      <w:proofErr w:type="spellEnd"/>
-      <w:r>
-        <w:rPr>
-          <w:rFonts w:ascii="Garamond" w:hAnsi="Garamond"/>
-        </w:rPr>
-        <w:t xml:space="preserve">, Lasso (priorizando la sensibilidad y el ROC), Lasso con </w:t>
-      </w:r>
-      <w:proofErr w:type="spellStart"/>
-      <w:r>
-        <w:rPr>
-          <w:rFonts w:ascii="Garamond" w:hAnsi="Garamond"/>
-        </w:rPr>
-        <w:t>down</w:t>
-      </w:r>
-      <w:proofErr w:type="spellEnd"/>
-      <w:r>
-        <w:rPr>
-          <w:rFonts w:ascii="Garamond" w:hAnsi="Garamond"/>
-        </w:rPr>
-        <w:t xml:space="preserve"> </w:t>
-      </w:r>
-      <w:proofErr w:type="spellStart"/>
-      <w:r>
-        <w:rPr>
-          <w:rFonts w:ascii="Garamond" w:hAnsi="Garamond"/>
-        </w:rPr>
-        <w:t>sampling</w:t>
-      </w:r>
-      <w:proofErr w:type="spellEnd"/>
-      <w:r>
-        <w:rPr>
-          <w:rFonts w:ascii="Garamond" w:hAnsi="Garamond"/>
-        </w:rPr>
-        <w:t xml:space="preserve"> y up </w:t>
-      </w:r>
-      <w:proofErr w:type="spellStart"/>
-      <w:r>
-        <w:rPr>
-          <w:rFonts w:ascii="Garamond" w:hAnsi="Garamond"/>
-        </w:rPr>
-        <w:t>sampling</w:t>
-      </w:r>
-      <w:proofErr w:type="spellEnd"/>
-      <w:r>
-        <w:rPr>
-          <w:rFonts w:ascii="Garamond" w:hAnsi="Garamond"/>
-        </w:rPr>
-        <w:t xml:space="preserve">, y </w:t>
-      </w:r>
-      <w:proofErr w:type="spellStart"/>
-      <w:r>
-        <w:rPr>
-          <w:rFonts w:ascii="Garamond" w:hAnsi="Garamond"/>
-        </w:rPr>
-        <w:t>Elastic</w:t>
-      </w:r>
-      <w:proofErr w:type="spellEnd"/>
-      <w:r>
-        <w:rPr>
-          <w:rFonts w:ascii="Garamond" w:hAnsi="Garamond"/>
-        </w:rPr>
-        <w:t xml:space="preserve"> Net. </w:t>
+        <w:t xml:space="preserve">Para cada una de las especificaciones se corrieron múltiples modelos de aprendizaje automático utilizando diferentes algoritmos y técnicas de regularización, específicamente Logit, Lasso (priorizando la sensibilidad y el ROC), Lasso con down sampling y up sampling, y Elastic Net. </w:t>
       </w:r>
     </w:p>
     <w:p>
@@ -4396,21 +4117,7 @@
         <w:rPr>
           <w:rFonts w:ascii="Garamond" w:hAnsi="Garamond"/>
         </w:rPr>
-        <w:t xml:space="preserve">Debido al desbalance de clases, donde cerca del 80% de los hogares son clasificados como pobres y solo el 20% no lo son, se ha dividido la muestra de entrenamiento en tres partes: i) training, que representa el 70% de las observaciones de la base de datos principal y se usó para estimar los modelos; </w:t>
-      </w:r>
-      <w:proofErr w:type="spellStart"/>
-      <w:r>
-        <w:rPr>
-          <w:rFonts w:ascii="Garamond" w:hAnsi="Garamond"/>
-        </w:rPr>
-        <w:t>ii</w:t>
-      </w:r>
-      <w:proofErr w:type="spellEnd"/>
-      <w:r>
-        <w:rPr>
-          <w:rFonts w:ascii="Garamond" w:hAnsi="Garamond"/>
-        </w:rPr>
-        <w:t xml:space="preserve">) evaluación, </w:t>
+        <w:t xml:space="preserve">Debido al desbalance de clases, donde cerca del 80% de los hogares son clasificados como pobres y solo el 20% no lo son, se ha dividido la muestra de entrenamiento en tres partes: i) training, que representa el 70% de las observaciones de la base de datos principal y se usó para estimar los modelos; ii) evaluación, </w:t>
       </w:r>
       <w:r>
         <w:rPr>
@@ -4422,49 +4129,7 @@
         <w:rPr>
           <w:rFonts w:ascii="Garamond" w:hAnsi="Garamond"/>
         </w:rPr>
-        <w:t xml:space="preserve"> útil para desarrollar técnicas de post procesamiento, evaluando el </w:t>
-      </w:r>
-      <w:proofErr w:type="spellStart"/>
-      <w:r>
-        <w:rPr>
-          <w:rFonts w:ascii="Garamond" w:hAnsi="Garamond"/>
-        </w:rPr>
-        <w:t>cutoff</w:t>
-      </w:r>
-      <w:proofErr w:type="spellEnd"/>
-      <w:r>
-        <w:rPr>
-          <w:rFonts w:ascii="Garamond" w:hAnsi="Garamond"/>
-        </w:rPr>
-        <w:t xml:space="preserve"> óptimo de los modelos y, por último, </w:t>
-      </w:r>
-      <w:proofErr w:type="spellStart"/>
-      <w:r>
-        <w:rPr>
-          <w:rFonts w:ascii="Garamond" w:hAnsi="Garamond"/>
-        </w:rPr>
-        <w:t>iii</w:t>
-      </w:r>
-      <w:proofErr w:type="spellEnd"/>
-      <w:r>
-        <w:rPr>
-          <w:rFonts w:ascii="Garamond" w:hAnsi="Garamond"/>
-        </w:rPr>
-        <w:t xml:space="preserve">) </w:t>
-      </w:r>
-      <w:proofErr w:type="spellStart"/>
-      <w:r>
-        <w:rPr>
-          <w:rFonts w:ascii="Garamond" w:hAnsi="Garamond"/>
-        </w:rPr>
-        <w:t>testing</w:t>
-      </w:r>
-      <w:proofErr w:type="spellEnd"/>
-      <w:r>
-        <w:rPr>
-          <w:rFonts w:ascii="Garamond" w:hAnsi="Garamond"/>
-        </w:rPr>
-        <w:t>, para predecir la pobreza utilizando los modelos estimados y con el objetivo de seleccionar el mejor modelo.</w:t>
+        <w:t xml:space="preserve"> útil para desarrollar técnicas de post procesamiento, evaluando el cutoff óptimo de los modelos y, por último, iii) testing, para predecir la pobreza utilizando los modelos estimados y con el objetivo de seleccionar el mejor modelo.</w:t>
       </w:r>
     </w:p>
     <w:p>
@@ -4481,7 +4146,6 @@
         </w:rPr>
         <w:t xml:space="preserve">En la tabla siguiente (ordenada de mayor a menor </w:t>
       </w:r>
-      <w:proofErr w:type="spellStart"/>
       <w:r>
         <w:rPr>
           <w:rFonts w:ascii="Garamond" w:hAnsi="Garamond"/>
@@ -4490,14 +4154,12 @@
         </w:rPr>
         <w:t>accuracy</w:t>
       </w:r>
-      <w:proofErr w:type="spellEnd"/>
       <w:r>
         <w:rPr>
           <w:rFonts w:ascii="Garamond" w:hAnsi="Garamond"/>
         </w:rPr>
         <w:t xml:space="preserve"> por efectos del concurso de </w:t>
       </w:r>
-      <w:proofErr w:type="spellStart"/>
       <w:r>
         <w:rPr>
           <w:rFonts w:ascii="Garamond" w:hAnsi="Garamond"/>
@@ -4506,14 +4168,12 @@
         </w:rPr>
         <w:t>Kaggle</w:t>
       </w:r>
-      <w:proofErr w:type="spellEnd"/>
       <w:r>
         <w:rPr>
           <w:rFonts w:ascii="Garamond" w:hAnsi="Garamond"/>
         </w:rPr>
         <w:t xml:space="preserve">, el cual prioriza esta métrica), se presentan los resultados de los diferentes modelos y métricas de evaluación. Dado que es una muestra desbalanceada, el </w:t>
       </w:r>
-      <w:proofErr w:type="spellStart"/>
       <w:r>
         <w:rPr>
           <w:rFonts w:ascii="Garamond" w:hAnsi="Garamond"/>
@@ -4522,7 +4182,6 @@
         </w:rPr>
         <w:t>accuracy</w:t>
       </w:r>
-      <w:proofErr w:type="spellEnd"/>
       <w:r>
         <w:rPr>
           <w:rFonts w:ascii="Garamond" w:hAnsi="Garamond"/>
@@ -4774,7 +4433,6 @@
                 <w:lang w:val="es-CO" w:eastAsia="es-MX"/>
               </w:rPr>
             </w:pPr>
-            <w:proofErr w:type="spellStart"/>
             <w:r>
               <w:rPr>
                 <w:rFonts w:ascii="Garamond" w:eastAsia="Times New Roman" w:hAnsi="Garamond" w:cs="Calibri"/>
@@ -4785,7 +4443,6 @@
               </w:rPr>
               <w:t>Sens</w:t>
             </w:r>
-            <w:proofErr w:type="spellEnd"/>
           </w:p>
         </w:tc>
         <w:tc>
@@ -4813,7 +4470,6 @@
                 <w:lang w:val="es-CO" w:eastAsia="es-MX"/>
               </w:rPr>
             </w:pPr>
-            <w:proofErr w:type="spellStart"/>
             <w:r>
               <w:rPr>
                 <w:rFonts w:ascii="Garamond" w:eastAsia="Times New Roman" w:hAnsi="Garamond" w:cs="Calibri"/>
@@ -4824,7 +4480,6 @@
               </w:rPr>
               <w:t>Spec</w:t>
             </w:r>
-            <w:proofErr w:type="spellEnd"/>
           </w:p>
         </w:tc>
         <w:tc>
@@ -4852,7 +4507,6 @@
                 <w:lang w:val="es-CO" w:eastAsia="es-MX"/>
               </w:rPr>
             </w:pPr>
-            <w:proofErr w:type="spellStart"/>
             <w:r>
               <w:rPr>
                 <w:rFonts w:ascii="Garamond" w:eastAsia="Times New Roman" w:hAnsi="Garamond" w:cs="Calibri"/>
@@ -4863,7 +4517,6 @@
               </w:rPr>
               <w:t>Accuracy</w:t>
             </w:r>
-            <w:proofErr w:type="spellEnd"/>
           </w:p>
         </w:tc>
         <w:tc>
@@ -6306,7 +5959,6 @@
                 <w:color w:val="000000"/>
                 <w:lang w:val="es-CO" w:eastAsia="es-MX"/>
               </w:rPr>
-              <w:lastRenderedPageBreak/>
               <w:t>elasticnet2</w:t>
             </w:r>
           </w:p>
@@ -7945,6 +7597,7 @@
                 <w:color w:val="000000"/>
                 <w:lang w:val="es-CO" w:eastAsia="es-MX"/>
               </w:rPr>
+              <w:lastRenderedPageBreak/>
               <w:t>lasso3</w:t>
             </w:r>
           </w:p>
@@ -10021,14 +9674,6 @@
     </w:p>
     <w:p>
       <w:pPr>
-        <w:jc w:val="both"/>
-        <w:rPr>
-          <w:rFonts w:ascii="Garamond" w:hAnsi="Garamond"/>
-        </w:rPr>
-      </w:pPr>
-    </w:p>
-    <w:p>
-      <w:pPr>
         <w:tabs>
           <w:tab w:val="left" w:pos="706"/>
         </w:tabs>
@@ -10089,11 +9734,10 @@
         <w:rPr>
           <w:rFonts w:ascii="Garamond" w:hAnsi="Garamond"/>
         </w:rPr>
-        <w:lastRenderedPageBreak/>
         <w:drawing>
-          <wp:inline distT="0" distB="0" distL="0" distR="0" wp14:anchorId="729DF8D9" wp14:editId="64ADCDAF">
-            <wp:extent cx="4098664" cy="3140269"/>
-            <wp:effectExtent l="0" t="0" r="3810" b="0"/>
+          <wp:inline distT="0" distB="0" distL="0" distR="0" wp14:anchorId="729DF8D9" wp14:editId="06E30FA8">
+            <wp:extent cx="4135862" cy="3168770"/>
+            <wp:effectExtent l="0" t="0" r="4445" b="6350"/>
             <wp:docPr id="3" name="Imagen 3"/>
             <wp:cNvGraphicFramePr>
               <a:graphicFrameLocks xmlns:a="http://schemas.openxmlformats.org/drawingml/2006/main" noChangeAspect="1"/>
@@ -10119,7 +9763,7 @@
                   <pic:spPr bwMode="auto">
                     <a:xfrm>
                       <a:off x="0" y="0"/>
-                      <a:ext cx="4121571" cy="3157820"/>
+                      <a:ext cx="4166971" cy="3192605"/>
                     </a:xfrm>
                     <a:prstGeom prst="rect">
                       <a:avLst/>
@@ -10167,6 +9811,7 @@
           <w:iCs/>
           <w:color w:val="1E1E21"/>
         </w:rPr>
+        <w:lastRenderedPageBreak/>
         <w:t xml:space="preserve">Modelo de Regresión </w:t>
       </w:r>
     </w:p>
@@ -10175,341 +9820,17 @@
         <w:jc w:val="both"/>
         <w:rPr>
           <w:rFonts w:ascii="Garamond" w:hAnsi="Garamond"/>
-        </w:rPr>
-      </w:pPr>
-      <w:r>
-        <w:rPr>
-          <w:rFonts w:ascii="Garamond" w:hAnsi="Garamond"/>
-        </w:rPr>
-        <w:t xml:space="preserve">Para el modelo de </w:t>
-      </w:r>
-      <w:r>
-        <w:rPr>
-          <w:rFonts w:ascii="Garamond" w:hAnsi="Garamond"/>
-        </w:rPr>
-        <w:t>regresión</w:t>
-      </w:r>
-      <w:r>
-        <w:rPr>
-          <w:rFonts w:ascii="Garamond" w:hAnsi="Garamond"/>
-        </w:rPr>
-        <w:t xml:space="preserve"> s</w:t>
-      </w:r>
-      <w:r>
-        <w:rPr>
-          <w:rFonts w:ascii="Garamond" w:hAnsi="Garamond"/>
-        </w:rPr>
-        <w:t>e utilizar</w:t>
-      </w:r>
-      <w:r>
-        <w:rPr>
-          <w:rFonts w:ascii="Garamond" w:hAnsi="Garamond"/>
-        </w:rPr>
-        <w:t>á</w:t>
-      </w:r>
-      <w:r>
-        <w:rPr>
-          <w:rFonts w:ascii="Garamond" w:hAnsi="Garamond"/>
-        </w:rPr>
-        <w:t>n las variables del modelo test personas que se encuentren simult</w:t>
-      </w:r>
-      <w:r>
-        <w:rPr>
-          <w:rFonts w:ascii="Garamond" w:hAnsi="Garamond"/>
-        </w:rPr>
-        <w:t>á</w:t>
-      </w:r>
-      <w:r>
-        <w:rPr>
-          <w:rFonts w:ascii="Garamond" w:hAnsi="Garamond"/>
-        </w:rPr>
-        <w:t xml:space="preserve">neamente en la de </w:t>
-      </w:r>
-      <w:proofErr w:type="spellStart"/>
-      <w:r>
-        <w:rPr>
-          <w:rFonts w:ascii="Garamond" w:hAnsi="Garamond"/>
-        </w:rPr>
-        <w:t>train</w:t>
-      </w:r>
-      <w:proofErr w:type="spellEnd"/>
-      <w:r>
-        <w:rPr>
-          <w:rFonts w:ascii="Garamond" w:hAnsi="Garamond"/>
-        </w:rPr>
-        <w:t xml:space="preserve"> personas. En </w:t>
-      </w:r>
-      <w:r>
-        <w:rPr>
-          <w:rFonts w:ascii="Garamond" w:hAnsi="Garamond"/>
-        </w:rPr>
-        <w:t>el literal d</w:t>
-      </w:r>
-      <w:r>
-        <w:rPr>
-          <w:rFonts w:ascii="Garamond" w:hAnsi="Garamond"/>
-        </w:rPr>
-        <w:t xml:space="preserve"> se presentan las variables e</w:t>
-      </w:r>
-      <w:r>
-        <w:rPr>
-          <w:rFonts w:ascii="Garamond" w:hAnsi="Garamond"/>
-        </w:rPr>
-        <w:t>legidas y su correspondiente análisis. Por un lado, l</w:t>
-      </w:r>
-      <w:r>
-        <w:rPr>
-          <w:rFonts w:ascii="Garamond" w:hAnsi="Garamond"/>
-        </w:rPr>
-        <w:t>a variable Edad es una de las m</w:t>
-      </w:r>
-      <w:r>
-        <w:rPr>
-          <w:rFonts w:ascii="Garamond" w:hAnsi="Garamond"/>
-        </w:rPr>
-        <w:t>ás</w:t>
-      </w:r>
-      <w:r>
-        <w:rPr>
-          <w:rFonts w:ascii="Garamond" w:hAnsi="Garamond"/>
-        </w:rPr>
-        <w:t xml:space="preserve"> importantes a ser considerada en la regresi</w:t>
-      </w:r>
-      <w:r>
-        <w:rPr>
-          <w:rFonts w:ascii="Garamond" w:hAnsi="Garamond"/>
-        </w:rPr>
-        <w:t>ón</w:t>
-      </w:r>
-      <w:r>
-        <w:rPr>
-          <w:rFonts w:ascii="Garamond" w:hAnsi="Garamond"/>
-        </w:rPr>
-        <w:t xml:space="preserve"> del ingreso, incluyendo su variante cuadr</w:t>
-      </w:r>
-      <w:r>
-        <w:rPr>
-          <w:rFonts w:ascii="Garamond" w:hAnsi="Garamond"/>
-        </w:rPr>
-        <w:t>á</w:t>
-      </w:r>
-      <w:r>
-        <w:rPr>
-          <w:rFonts w:ascii="Garamond" w:hAnsi="Garamond"/>
-        </w:rPr>
-        <w:t>tica. Se</w:t>
-      </w:r>
-      <w:r>
-        <w:rPr>
-          <w:rFonts w:ascii="Garamond" w:hAnsi="Garamond"/>
-        </w:rPr>
-        <w:t xml:space="preserve"> </w:t>
-      </w:r>
-      <w:r>
-        <w:rPr>
-          <w:rFonts w:ascii="Garamond" w:hAnsi="Garamond"/>
-        </w:rPr>
-        <w:t>tiene</w:t>
-      </w:r>
-      <w:r>
-        <w:rPr>
-          <w:rFonts w:ascii="Garamond" w:hAnsi="Garamond"/>
-        </w:rPr>
-        <w:t xml:space="preserve"> </w:t>
-      </w:r>
-      <w:r>
-        <w:rPr>
-          <w:rFonts w:ascii="Garamond" w:hAnsi="Garamond"/>
-        </w:rPr>
-        <w:t>que</w:t>
-      </w:r>
-      <w:r>
-        <w:rPr>
-          <w:rFonts w:ascii="Garamond" w:hAnsi="Garamond"/>
-        </w:rPr>
-        <w:t xml:space="preserve"> </w:t>
-      </w:r>
-      <w:r>
-        <w:rPr>
-          <w:rFonts w:ascii="Garamond" w:hAnsi="Garamond"/>
-        </w:rPr>
-        <w:t>la</w:t>
-      </w:r>
-      <w:r>
-        <w:rPr>
-          <w:rFonts w:ascii="Garamond" w:hAnsi="Garamond"/>
-        </w:rPr>
-        <w:t xml:space="preserve"> </w:t>
-      </w:r>
-      <w:r>
-        <w:rPr>
-          <w:rFonts w:ascii="Garamond" w:hAnsi="Garamond"/>
-        </w:rPr>
-        <w:t>edad</w:t>
-      </w:r>
-      <w:r>
-        <w:rPr>
-          <w:rFonts w:ascii="Garamond" w:hAnsi="Garamond"/>
-        </w:rPr>
-        <w:t xml:space="preserve"> </w:t>
-      </w:r>
-      <w:r>
-        <w:rPr>
-          <w:rFonts w:ascii="Garamond" w:hAnsi="Garamond"/>
-        </w:rPr>
-        <w:t>m</w:t>
-      </w:r>
-      <w:r>
-        <w:rPr>
-          <w:rFonts w:ascii="Garamond" w:hAnsi="Garamond"/>
-        </w:rPr>
-        <w:t>í</w:t>
-      </w:r>
-      <w:r>
-        <w:rPr>
-          <w:rFonts w:ascii="Garamond" w:hAnsi="Garamond"/>
-        </w:rPr>
-        <w:t>nima</w:t>
-      </w:r>
-      <w:r>
-        <w:rPr>
-          <w:rFonts w:ascii="Garamond" w:hAnsi="Garamond"/>
-        </w:rPr>
-        <w:t xml:space="preserve"> </w:t>
-      </w:r>
-      <w:r>
-        <w:rPr>
-          <w:rFonts w:ascii="Garamond" w:hAnsi="Garamond"/>
-        </w:rPr>
-        <w:t>es</w:t>
-      </w:r>
-      <w:r>
-        <w:rPr>
-          <w:rFonts w:ascii="Garamond" w:hAnsi="Garamond"/>
-        </w:rPr>
-        <w:t xml:space="preserve"> </w:t>
-      </w:r>
-      <w:r>
-        <w:rPr>
-          <w:rFonts w:ascii="Garamond" w:hAnsi="Garamond"/>
-        </w:rPr>
-        <w:t>0</w:t>
-      </w:r>
-      <w:r>
-        <w:rPr>
-          <w:rFonts w:ascii="Garamond" w:hAnsi="Garamond"/>
-        </w:rPr>
-        <w:t xml:space="preserve"> </w:t>
-      </w:r>
-      <w:r>
-        <w:rPr>
-          <w:rFonts w:ascii="Garamond" w:hAnsi="Garamond"/>
-        </w:rPr>
-        <w:t>a</w:t>
-      </w:r>
-      <w:r>
-        <w:rPr>
-          <w:rFonts w:ascii="Garamond" w:hAnsi="Garamond"/>
-        </w:rPr>
-        <w:t>ñ</w:t>
-      </w:r>
-      <w:r>
-        <w:rPr>
-          <w:rFonts w:ascii="Garamond" w:hAnsi="Garamond"/>
-        </w:rPr>
-        <w:t>os,</w:t>
-      </w:r>
-      <w:r>
-        <w:rPr>
-          <w:rFonts w:ascii="Garamond" w:hAnsi="Garamond"/>
-        </w:rPr>
-        <w:t xml:space="preserve"> </w:t>
-      </w:r>
-      <w:r>
-        <w:rPr>
-          <w:rFonts w:ascii="Garamond" w:hAnsi="Garamond"/>
-        </w:rPr>
-        <w:t>la</w:t>
-      </w:r>
-      <w:r>
-        <w:rPr>
-          <w:rFonts w:ascii="Garamond" w:hAnsi="Garamond"/>
-        </w:rPr>
-        <w:t xml:space="preserve"> máxima </w:t>
-      </w:r>
-      <w:r>
-        <w:rPr>
-          <w:rFonts w:ascii="Garamond" w:hAnsi="Garamond"/>
-        </w:rPr>
-        <w:t>110</w:t>
-      </w:r>
-      <w:r>
-        <w:rPr>
-          <w:rFonts w:ascii="Garamond" w:hAnsi="Garamond"/>
-        </w:rPr>
-        <w:t xml:space="preserve"> </w:t>
-      </w:r>
-      <w:r>
-        <w:rPr>
-          <w:rFonts w:ascii="Garamond" w:hAnsi="Garamond"/>
-        </w:rPr>
-        <w:t>a</w:t>
-      </w:r>
-      <w:r>
-        <w:rPr>
-          <w:rFonts w:ascii="Garamond" w:hAnsi="Garamond"/>
-        </w:rPr>
-        <w:t>ño</w:t>
-      </w:r>
-      <w:r>
-        <w:rPr>
-          <w:rFonts w:ascii="Garamond" w:hAnsi="Garamond"/>
-        </w:rPr>
-        <w:t xml:space="preserve">s y la media </w:t>
-      </w:r>
-      <w:r>
-        <w:rPr>
-          <w:rFonts w:ascii="Garamond" w:hAnsi="Garamond"/>
-        </w:rPr>
-        <w:t>33 años</w:t>
-      </w:r>
-      <w:r>
-        <w:rPr>
-          <w:rFonts w:ascii="Garamond" w:hAnsi="Garamond"/>
-        </w:rPr>
-        <w:t xml:space="preserve"> para la base </w:t>
-      </w:r>
-      <w:proofErr w:type="spellStart"/>
-      <w:r>
-        <w:rPr>
-          <w:rFonts w:ascii="Garamond" w:hAnsi="Garamond"/>
-        </w:rPr>
-        <w:t>train</w:t>
-      </w:r>
-      <w:proofErr w:type="spellEnd"/>
-      <w:r>
-        <w:rPr>
-          <w:rFonts w:ascii="Garamond" w:hAnsi="Garamond"/>
-        </w:rPr>
-        <w:t xml:space="preserve"> personas</w:t>
-      </w:r>
-      <w:r>
-        <w:rPr>
-          <w:rFonts w:ascii="Garamond" w:hAnsi="Garamond"/>
-        </w:rPr>
-        <w:t xml:space="preserve"> y para la </w:t>
-      </w:r>
-      <w:r>
-        <w:rPr>
-          <w:rFonts w:ascii="Garamond" w:hAnsi="Garamond"/>
-        </w:rPr>
-        <w:t>base test</w:t>
-      </w:r>
-      <w:r>
-        <w:rPr>
-          <w:rFonts w:ascii="Garamond" w:hAnsi="Garamond"/>
-        </w:rPr>
-        <w:t xml:space="preserve">. </w:t>
+          <w:sz w:val="22"/>
+          <w:szCs w:val="22"/>
+        </w:rPr>
+      </w:pPr>
+      <w:r>
+        <w:rPr>
+          <w:rFonts w:ascii="Garamond" w:hAnsi="Garamond"/>
+          <w:sz w:val="22"/>
+          <w:szCs w:val="22"/>
+        </w:rPr>
+        <w:t>En el modelo de regresión se evaluaron 4 tipos de enfoques regresión lineal con upsampling, regresión lineal con downsampling, árbol de decisión y bosques aleatorios, estos se aplicaron sobre el modelo lineal que se muestra a continuación:</w:t>
       </w:r>
     </w:p>
     <w:p>
@@ -10517,175 +9838,1029 @@
         <w:jc w:val="both"/>
         <w:rPr>
           <w:rFonts w:ascii="Garamond" w:hAnsi="Garamond"/>
-        </w:rPr>
-      </w:pPr>
-      <w:r>
-        <w:rPr>
-          <w:rFonts w:ascii="Garamond" w:hAnsi="Garamond"/>
-        </w:rPr>
-        <w:t xml:space="preserve">La variable Dominio, tiene la misma </w:t>
-      </w:r>
-      <w:r>
-        <w:rPr>
-          <w:rFonts w:ascii="Garamond" w:hAnsi="Garamond"/>
-        </w:rPr>
-        <w:t>descripción</w:t>
-      </w:r>
-      <w:r>
-        <w:rPr>
-          <w:rFonts w:ascii="Garamond" w:hAnsi="Garamond"/>
-        </w:rPr>
-        <w:t xml:space="preserve"> que en la </w:t>
-      </w:r>
-      <w:r>
-        <w:rPr>
-          <w:rFonts w:ascii="Garamond" w:hAnsi="Garamond"/>
-        </w:rPr>
-        <w:t>sección</w:t>
-      </w:r>
-      <w:r>
-        <w:rPr>
-          <w:rFonts w:ascii="Garamond" w:hAnsi="Garamond"/>
-        </w:rPr>
-        <w:t xml:space="preserve"> anterior. Para la variable </w:t>
-      </w:r>
-      <w:r>
-        <w:rPr>
-          <w:rFonts w:ascii="Garamond" w:hAnsi="Garamond"/>
-        </w:rPr>
-        <w:t>S</w:t>
-      </w:r>
-      <w:r>
-        <w:rPr>
-          <w:rFonts w:ascii="Garamond" w:hAnsi="Garamond"/>
-        </w:rPr>
-        <w:t xml:space="preserve">exo, que es </w:t>
-      </w:r>
-      <w:r>
-        <w:rPr>
-          <w:rFonts w:ascii="Garamond" w:hAnsi="Garamond"/>
-        </w:rPr>
-        <w:t xml:space="preserve">categórico, que toma valores de </w:t>
-      </w:r>
-      <w:r>
-        <w:rPr>
-          <w:rFonts w:ascii="Garamond" w:hAnsi="Garamond"/>
-        </w:rPr>
-        <w:t xml:space="preserve">1 para hombre y 2 para mujer, donde se encuentra mayor cantidad de mujeres en la base </w:t>
-      </w:r>
-      <w:proofErr w:type="spellStart"/>
-      <w:r>
-        <w:rPr>
-          <w:rFonts w:ascii="Garamond" w:hAnsi="Garamond"/>
-        </w:rPr>
-        <w:t>train</w:t>
-      </w:r>
-      <w:proofErr w:type="spellEnd"/>
-      <w:r>
-        <w:rPr>
-          <w:rFonts w:ascii="Garamond" w:hAnsi="Garamond"/>
-        </w:rPr>
-        <w:t xml:space="preserve"> personas. La variable </w:t>
-      </w:r>
-      <w:proofErr w:type="spellStart"/>
-      <w:r>
-        <w:rPr>
-          <w:rFonts w:ascii="Garamond" w:hAnsi="Garamond"/>
-        </w:rPr>
-        <w:t>Educ</w:t>
-      </w:r>
-      <w:proofErr w:type="spellEnd"/>
-      <w:r>
-        <w:rPr>
-          <w:rFonts w:ascii="Garamond" w:hAnsi="Garamond"/>
-        </w:rPr>
-        <w:t xml:space="preserve"> hace referencia al nivel educativo </w:t>
-      </w:r>
-      <w:r>
-        <w:rPr>
-          <w:rFonts w:ascii="Garamond" w:hAnsi="Garamond"/>
-        </w:rPr>
-        <w:t>máximo</w:t>
-      </w:r>
-      <w:r>
-        <w:rPr>
-          <w:rFonts w:ascii="Garamond" w:hAnsi="Garamond"/>
-        </w:rPr>
-        <w:t>, que va desde 1 (Ninguno) hasta 7 (terciaria o posgrado) y 9 (No reporta). Se imput</w:t>
-      </w:r>
-      <w:r>
-        <w:rPr>
-          <w:rFonts w:ascii="Garamond" w:hAnsi="Garamond"/>
-        </w:rPr>
-        <w:t>ó</w:t>
-      </w:r>
-      <w:r>
-        <w:rPr>
-          <w:rFonts w:ascii="Garamond" w:hAnsi="Garamond"/>
-        </w:rPr>
-        <w:t xml:space="preserve"> a las variables NA el n</w:t>
-      </w:r>
-      <w:r>
-        <w:rPr>
-          <w:rFonts w:ascii="Garamond" w:hAnsi="Garamond"/>
-        </w:rPr>
-        <w:t>ú</w:t>
-      </w:r>
-      <w:r>
-        <w:rPr>
-          <w:rFonts w:ascii="Garamond" w:hAnsi="Garamond"/>
-        </w:rPr>
-        <w:t xml:space="preserve">mero 9. </w:t>
-      </w:r>
-      <w:r>
-        <w:rPr>
-          <w:rFonts w:ascii="Garamond" w:hAnsi="Garamond"/>
-        </w:rPr>
-        <w:t>El dato que más se repite</w:t>
-      </w:r>
-      <w:r>
-        <w:rPr>
-          <w:rFonts w:ascii="Garamond" w:hAnsi="Garamond"/>
-        </w:rPr>
-        <w:t xml:space="preserve"> es 3, es decir, nivel de primaria incompleta. Para la variable </w:t>
-      </w:r>
-      <w:proofErr w:type="spellStart"/>
-      <w:r>
-        <w:rPr>
-          <w:rFonts w:ascii="Garamond" w:hAnsi="Garamond"/>
-        </w:rPr>
-        <w:t>Ocup</w:t>
-      </w:r>
-      <w:proofErr w:type="spellEnd"/>
-      <w:r>
-        <w:rPr>
-          <w:rFonts w:ascii="Garamond" w:hAnsi="Garamond"/>
-        </w:rPr>
-        <w:t xml:space="preserve"> se tiene que la </w:t>
-      </w:r>
-      <w:r>
-        <w:rPr>
-          <w:rFonts w:ascii="Garamond" w:hAnsi="Garamond"/>
-        </w:rPr>
-        <w:t>mayoría</w:t>
-      </w:r>
-      <w:r>
-        <w:rPr>
-          <w:rFonts w:ascii="Garamond" w:hAnsi="Garamond"/>
-        </w:rPr>
-        <w:t xml:space="preserve"> de las personas no presenta ocupaci</w:t>
-      </w:r>
-      <w:r>
-        <w:rPr>
-          <w:rFonts w:ascii="Garamond" w:hAnsi="Garamond"/>
-        </w:rPr>
-        <w:t>ón</w:t>
-      </w:r>
-      <w:r>
-        <w:rPr>
-          <w:rFonts w:ascii="Garamond" w:hAnsi="Garamond"/>
-        </w:rPr>
-        <w:t xml:space="preserve">. </w:t>
+          <w:sz w:val="22"/>
+          <w:szCs w:val="22"/>
+        </w:rPr>
+      </w:pPr>
+    </w:p>
+    <w:p>
+      <w:pPr>
+        <w:jc w:val="both"/>
+        <w:rPr>
+          <w:rFonts w:ascii="Garamond" w:hAnsi="Garamond"/>
+          <w:sz w:val="22"/>
+          <w:szCs w:val="22"/>
+        </w:rPr>
+      </w:pPr>
+      <w:r>
+        <w:rPr>
+          <w:rFonts w:ascii="Garamond" w:hAnsi="Garamond"/>
+          <w:noProof/>
+          <w:sz w:val="22"/>
+          <w:szCs w:val="22"/>
+        </w:rPr>
+        <w:drawing>
+          <wp:inline distT="0" distB="0" distL="0" distR="0" wp14:anchorId="6334E926" wp14:editId="7FE13E5A">
+            <wp:extent cx="5429250" cy="769144"/>
+            <wp:effectExtent l="0" t="0" r="0" b="0"/>
+            <wp:docPr id="1590661467" name="Imagen 1590661467"/>
+            <wp:cNvGraphicFramePr>
+              <a:graphicFrameLocks xmlns:a="http://schemas.openxmlformats.org/drawingml/2006/main" noChangeAspect="1"/>
+            </wp:cNvGraphicFramePr>
+            <a:graphic xmlns:a="http://schemas.openxmlformats.org/drawingml/2006/main">
+              <a:graphicData uri="http://schemas.openxmlformats.org/drawingml/2006/picture">
+                <pic:pic xmlns:pic="http://schemas.openxmlformats.org/drawingml/2006/picture">
+                  <pic:nvPicPr>
+                    <pic:cNvPr id="0" name=""/>
+                    <pic:cNvPicPr/>
+                  </pic:nvPicPr>
+                  <pic:blipFill>
+                    <a:blip r:embed="rId16">
+                      <a:extLst>
+                        <a:ext uri="{28A0092B-C50C-407E-A947-70E740481C1C}">
+                          <a14:useLocalDpi xmlns:a14="http://schemas.microsoft.com/office/drawing/2010/main" val="0"/>
+                        </a:ext>
+                      </a:extLst>
+                    </a:blip>
+                    <a:stretch>
+                      <a:fillRect/>
+                    </a:stretch>
+                  </pic:blipFill>
+                  <pic:spPr>
+                    <a:xfrm>
+                      <a:off x="0" y="0"/>
+                      <a:ext cx="5429250" cy="769144"/>
+                    </a:xfrm>
+                    <a:prstGeom prst="rect">
+                      <a:avLst/>
+                    </a:prstGeom>
+                  </pic:spPr>
+                </pic:pic>
+              </a:graphicData>
+            </a:graphic>
+          </wp:inline>
+        </w:drawing>
+      </w:r>
+      <w:r>
+        <w:rPr>
+          <w:rFonts w:ascii="Garamond" w:hAnsi="Garamond"/>
+          <w:sz w:val="22"/>
+          <w:szCs w:val="22"/>
+        </w:rPr>
+        <w:t>Donde h son los hogares, finalmente, para determinar si un hogar es pobre o no, se compara el IngresoPerCapita del hogar con la variable” línea de pobreza”, si el ingreso per cápita es menor a la línea de pobreza, entonces el hogar es pobre, y viceversa.</w:t>
+      </w:r>
+    </w:p>
+    <w:p>
+      <w:pPr>
+        <w:jc w:val="both"/>
+        <w:rPr>
+          <w:rFonts w:ascii="Garamond" w:hAnsi="Garamond"/>
+          <w:sz w:val="22"/>
+          <w:szCs w:val="22"/>
+        </w:rPr>
+      </w:pPr>
+    </w:p>
+    <w:p>
+      <w:pPr>
+        <w:jc w:val="both"/>
+        <w:rPr>
+          <w:rFonts w:ascii="Garamond" w:hAnsi="Garamond"/>
+          <w:sz w:val="22"/>
+          <w:szCs w:val="22"/>
+        </w:rPr>
+      </w:pPr>
+      <w:r>
+        <w:rPr>
+          <w:rFonts w:ascii="Garamond" w:hAnsi="Garamond"/>
+          <w:sz w:val="22"/>
+          <w:szCs w:val="22"/>
+        </w:rPr>
+        <w:t>Dado que la base de datos de entrenamiento presenta un desbalance (80% de los hogares no es pobre y el 20 % si es pobre), en el enfoque de regresión lineal en donde hay susceptibilidad de predecir erróneamente por desbalance se aplicó dos estrategias de resampling, por oversampling (en donde aumentamos el número de observaciones de la clase minoritaria) y undersampling (en donde eliminamos observaciones de la clase dominante). Los resultados de los modelos se muestran a continuación.</w:t>
+      </w:r>
+    </w:p>
+    <w:p>
+      <w:pPr>
+        <w:tabs>
+          <w:tab w:val="left" w:pos="706"/>
+        </w:tabs>
+        <w:spacing w:before="10"/>
+        <w:jc w:val="center"/>
+        <w:rPr>
+          <w:rFonts w:ascii="Garamond" w:hAnsi="Garamond"/>
+          <w:b/>
+          <w:bCs/>
+        </w:rPr>
+      </w:pPr>
+    </w:p>
+    <w:p>
+      <w:pPr>
+        <w:tabs>
+          <w:tab w:val="left" w:pos="706"/>
+        </w:tabs>
+        <w:spacing w:before="10"/>
+        <w:jc w:val="center"/>
+        <w:rPr>
+          <w:rFonts w:ascii="Garamond" w:hAnsi="Garamond"/>
+        </w:rPr>
+      </w:pPr>
+      <w:r>
+        <w:rPr>
+          <w:rFonts w:ascii="Garamond" w:hAnsi="Garamond"/>
+          <w:b/>
+          <w:bCs/>
+        </w:rPr>
+        <w:t xml:space="preserve">Tabla </w:t>
+      </w:r>
+      <w:r>
+        <w:rPr>
+          <w:rFonts w:ascii="Garamond" w:hAnsi="Garamond"/>
+          <w:b/>
+          <w:bCs/>
+        </w:rPr>
+        <w:t>3</w:t>
+      </w:r>
+      <w:r>
+        <w:rPr>
+          <w:rFonts w:ascii="Garamond" w:hAnsi="Garamond"/>
+          <w:b/>
+          <w:bCs/>
+        </w:rPr>
+        <w:t>.</w:t>
+      </w:r>
+      <w:r>
+        <w:rPr>
+          <w:rFonts w:ascii="Garamond" w:hAnsi="Garamond"/>
+        </w:rPr>
+        <w:t xml:space="preserve"> Métricas</w:t>
+      </w:r>
+    </w:p>
+    <w:tbl>
+      <w:tblPr>
+        <w:tblStyle w:val="Tablaconcuadrcula"/>
+        <w:tblW w:w="0" w:type="auto"/>
+        <w:jc w:val="center"/>
+        <w:tblLayout w:type="fixed"/>
+        <w:tblLook w:val="06A0" w:firstRow="1" w:lastRow="0" w:firstColumn="1" w:lastColumn="0" w:noHBand="1" w:noVBand="1"/>
+      </w:tblPr>
+      <w:tblGrid>
+        <w:gridCol w:w="2268"/>
+        <w:gridCol w:w="1696"/>
+        <w:gridCol w:w="1696"/>
+        <w:gridCol w:w="1697"/>
+      </w:tblGrid>
+      <w:tr>
+        <w:trPr>
+          <w:trHeight w:val="227"/>
+          <w:jc w:val="center"/>
+        </w:trPr>
+        <w:tc>
+          <w:tcPr>
+            <w:tcW w:w="2268" w:type="dxa"/>
+            <w:tcBorders>
+              <w:top w:val="single" w:sz="4" w:space="0" w:color="auto"/>
+              <w:left w:val="single" w:sz="4" w:space="0" w:color="auto"/>
+              <w:bottom w:val="single" w:sz="4" w:space="0" w:color="auto"/>
+              <w:right w:val="single" w:sz="4" w:space="0" w:color="auto"/>
+            </w:tcBorders>
+            <w:shd w:val="clear" w:color="auto" w:fill="EBF1DE"/>
+            <w:tcMar>
+              <w:top w:w="15" w:type="dxa"/>
+              <w:left w:w="15" w:type="dxa"/>
+              <w:right w:w="15" w:type="dxa"/>
+            </w:tcMar>
+            <w:vAlign w:val="center"/>
+          </w:tcPr>
+          <w:p>
+            <w:pPr>
+              <w:jc w:val="center"/>
+              <w:rPr>
+                <w:rFonts w:ascii="Garamond" w:hAnsi="Garamond"/>
+                <w:b/>
+                <w:bCs/>
+                <w:sz w:val="21"/>
+                <w:szCs w:val="21"/>
+              </w:rPr>
+            </w:pPr>
+            <w:r>
+              <w:rPr>
+                <w:rFonts w:ascii="Garamond" w:hAnsi="Garamond"/>
+                <w:b/>
+                <w:bCs/>
+                <w:sz w:val="21"/>
+                <w:szCs w:val="21"/>
+              </w:rPr>
+              <w:t>Modelo</w:t>
+            </w:r>
+          </w:p>
+        </w:tc>
+        <w:tc>
+          <w:tcPr>
+            <w:tcW w:w="1696" w:type="dxa"/>
+            <w:tcBorders>
+              <w:top w:val="single" w:sz="4" w:space="0" w:color="auto"/>
+              <w:left w:val="single" w:sz="4" w:space="0" w:color="auto"/>
+              <w:bottom w:val="single" w:sz="4" w:space="0" w:color="auto"/>
+              <w:right w:val="single" w:sz="4" w:space="0" w:color="auto"/>
+            </w:tcBorders>
+            <w:shd w:val="clear" w:color="auto" w:fill="EBF1DE"/>
+            <w:tcMar>
+              <w:top w:w="15" w:type="dxa"/>
+              <w:left w:w="15" w:type="dxa"/>
+              <w:right w:w="15" w:type="dxa"/>
+            </w:tcMar>
+            <w:vAlign w:val="center"/>
+          </w:tcPr>
+          <w:p>
+            <w:pPr>
+              <w:jc w:val="center"/>
+              <w:rPr>
+                <w:rFonts w:ascii="Garamond" w:hAnsi="Garamond"/>
+                <w:b/>
+                <w:bCs/>
+                <w:sz w:val="21"/>
+                <w:szCs w:val="21"/>
+              </w:rPr>
+            </w:pPr>
+            <w:r>
+              <w:rPr>
+                <w:rFonts w:ascii="Garamond" w:hAnsi="Garamond"/>
+                <w:b/>
+                <w:bCs/>
+                <w:sz w:val="21"/>
+                <w:szCs w:val="21"/>
+              </w:rPr>
+              <w:t>Accuracy</w:t>
+            </w:r>
+          </w:p>
+        </w:tc>
+        <w:tc>
+          <w:tcPr>
+            <w:tcW w:w="1696" w:type="dxa"/>
+            <w:tcBorders>
+              <w:top w:val="single" w:sz="4" w:space="0" w:color="auto"/>
+              <w:left w:val="single" w:sz="4" w:space="0" w:color="auto"/>
+              <w:bottom w:val="single" w:sz="4" w:space="0" w:color="auto"/>
+              <w:right w:val="single" w:sz="4" w:space="0" w:color="auto"/>
+            </w:tcBorders>
+            <w:shd w:val="clear" w:color="auto" w:fill="EBF1DE"/>
+            <w:tcMar>
+              <w:top w:w="15" w:type="dxa"/>
+              <w:left w:w="15" w:type="dxa"/>
+              <w:right w:w="15" w:type="dxa"/>
+            </w:tcMar>
+            <w:vAlign w:val="center"/>
+          </w:tcPr>
+          <w:p>
+            <w:pPr>
+              <w:jc w:val="center"/>
+              <w:rPr>
+                <w:rFonts w:ascii="Garamond" w:hAnsi="Garamond"/>
+                <w:b/>
+                <w:bCs/>
+                <w:sz w:val="21"/>
+                <w:szCs w:val="21"/>
+              </w:rPr>
+            </w:pPr>
+            <w:r>
+              <w:rPr>
+                <w:rFonts w:ascii="Garamond" w:hAnsi="Garamond"/>
+                <w:b/>
+                <w:bCs/>
+                <w:sz w:val="21"/>
+                <w:szCs w:val="21"/>
+              </w:rPr>
+              <w:t>Sensitivity</w:t>
+            </w:r>
+          </w:p>
+        </w:tc>
+        <w:tc>
+          <w:tcPr>
+            <w:tcW w:w="1697" w:type="dxa"/>
+            <w:tcBorders>
+              <w:top w:val="single" w:sz="4" w:space="0" w:color="auto"/>
+              <w:left w:val="single" w:sz="4" w:space="0" w:color="auto"/>
+              <w:bottom w:val="single" w:sz="4" w:space="0" w:color="auto"/>
+              <w:right w:val="single" w:sz="4" w:space="0" w:color="auto"/>
+            </w:tcBorders>
+            <w:shd w:val="clear" w:color="auto" w:fill="EBF1DE"/>
+            <w:tcMar>
+              <w:top w:w="15" w:type="dxa"/>
+              <w:left w:w="15" w:type="dxa"/>
+              <w:right w:w="15" w:type="dxa"/>
+            </w:tcMar>
+            <w:vAlign w:val="center"/>
+          </w:tcPr>
+          <w:p>
+            <w:pPr>
+              <w:jc w:val="center"/>
+              <w:rPr>
+                <w:rFonts w:ascii="Garamond" w:hAnsi="Garamond"/>
+                <w:b/>
+                <w:bCs/>
+                <w:sz w:val="21"/>
+                <w:szCs w:val="21"/>
+              </w:rPr>
+            </w:pPr>
+            <w:r>
+              <w:rPr>
+                <w:rFonts w:ascii="Garamond" w:hAnsi="Garamond"/>
+                <w:b/>
+                <w:bCs/>
+                <w:sz w:val="21"/>
+                <w:szCs w:val="21"/>
+              </w:rPr>
+              <w:t>Specificity</w:t>
+            </w:r>
+          </w:p>
+        </w:tc>
+      </w:tr>
+      <w:tr>
+        <w:trPr>
+          <w:trHeight w:val="227"/>
+          <w:jc w:val="center"/>
+        </w:trPr>
+        <w:tc>
+          <w:tcPr>
+            <w:tcW w:w="2268" w:type="dxa"/>
+            <w:tcBorders>
+              <w:top w:val="single" w:sz="4" w:space="0" w:color="auto"/>
+              <w:left w:val="single" w:sz="4" w:space="0" w:color="auto"/>
+              <w:bottom w:val="single" w:sz="4" w:space="0" w:color="auto"/>
+              <w:right w:val="single" w:sz="4" w:space="0" w:color="auto"/>
+            </w:tcBorders>
+            <w:shd w:val="clear" w:color="auto" w:fill="FFFFFF" w:themeFill="background1"/>
+            <w:tcMar>
+              <w:top w:w="15" w:type="dxa"/>
+              <w:left w:w="15" w:type="dxa"/>
+              <w:right w:w="15" w:type="dxa"/>
+            </w:tcMar>
+            <w:vAlign w:val="center"/>
+          </w:tcPr>
+          <w:p>
+            <w:pPr>
+              <w:jc w:val="both"/>
+              <w:rPr>
+                <w:rFonts w:ascii="Garamond" w:hAnsi="Garamond"/>
+                <w:b/>
+                <w:bCs/>
+                <w:sz w:val="21"/>
+                <w:szCs w:val="21"/>
+              </w:rPr>
+            </w:pPr>
+            <w:r>
+              <w:rPr>
+                <w:rFonts w:ascii="Garamond" w:hAnsi="Garamond"/>
+                <w:b/>
+                <w:bCs/>
+                <w:sz w:val="21"/>
+                <w:szCs w:val="21"/>
+              </w:rPr>
+              <w:t>OLS-Oversampling</w:t>
+            </w:r>
+          </w:p>
+        </w:tc>
+        <w:tc>
+          <w:tcPr>
+            <w:tcW w:w="1696" w:type="dxa"/>
+            <w:tcBorders>
+              <w:top w:val="single" w:sz="4" w:space="0" w:color="auto"/>
+              <w:left w:val="single" w:sz="4" w:space="0" w:color="auto"/>
+              <w:bottom w:val="single" w:sz="4" w:space="0" w:color="auto"/>
+              <w:right w:val="single" w:sz="4" w:space="0" w:color="auto"/>
+            </w:tcBorders>
+            <w:shd w:val="clear" w:color="auto" w:fill="DCE6F1"/>
+            <w:tcMar>
+              <w:top w:w="15" w:type="dxa"/>
+              <w:left w:w="15" w:type="dxa"/>
+              <w:right w:w="15" w:type="dxa"/>
+            </w:tcMar>
+            <w:vAlign w:val="center"/>
+          </w:tcPr>
+          <w:p>
+            <w:pPr>
+              <w:jc w:val="center"/>
+              <w:rPr>
+                <w:rFonts w:ascii="Garamond" w:hAnsi="Garamond"/>
+                <w:sz w:val="21"/>
+                <w:szCs w:val="21"/>
+              </w:rPr>
+            </w:pPr>
+            <w:r>
+              <w:rPr>
+                <w:rFonts w:ascii="Garamond" w:hAnsi="Garamond"/>
+                <w:sz w:val="21"/>
+                <w:szCs w:val="21"/>
+              </w:rPr>
+              <w:t>0,8351</w:t>
+            </w:r>
+          </w:p>
+        </w:tc>
+        <w:tc>
+          <w:tcPr>
+            <w:tcW w:w="1696" w:type="dxa"/>
+            <w:tcBorders>
+              <w:top w:val="single" w:sz="4" w:space="0" w:color="auto"/>
+              <w:left w:val="single" w:sz="4" w:space="0" w:color="auto"/>
+              <w:bottom w:val="single" w:sz="4" w:space="0" w:color="auto"/>
+              <w:right w:val="single" w:sz="4" w:space="0" w:color="auto"/>
+            </w:tcBorders>
+            <w:shd w:val="clear" w:color="auto" w:fill="FFFFFF" w:themeFill="background1"/>
+            <w:tcMar>
+              <w:top w:w="15" w:type="dxa"/>
+              <w:left w:w="15" w:type="dxa"/>
+              <w:right w:w="15" w:type="dxa"/>
+            </w:tcMar>
+            <w:vAlign w:val="center"/>
+          </w:tcPr>
+          <w:p>
+            <w:pPr>
+              <w:jc w:val="center"/>
+              <w:rPr>
+                <w:rFonts w:ascii="Garamond" w:hAnsi="Garamond"/>
+                <w:sz w:val="21"/>
+                <w:szCs w:val="21"/>
+              </w:rPr>
+            </w:pPr>
+            <w:r>
+              <w:rPr>
+                <w:rFonts w:ascii="Garamond" w:hAnsi="Garamond"/>
+                <w:sz w:val="21"/>
+                <w:szCs w:val="21"/>
+              </w:rPr>
+              <w:t>0,5345</w:t>
+            </w:r>
+          </w:p>
+        </w:tc>
+        <w:tc>
+          <w:tcPr>
+            <w:tcW w:w="1697" w:type="dxa"/>
+            <w:tcBorders>
+              <w:top w:val="single" w:sz="4" w:space="0" w:color="auto"/>
+              <w:left w:val="single" w:sz="4" w:space="0" w:color="auto"/>
+              <w:bottom w:val="single" w:sz="4" w:space="0" w:color="auto"/>
+              <w:right w:val="single" w:sz="4" w:space="0" w:color="auto"/>
+            </w:tcBorders>
+            <w:shd w:val="clear" w:color="auto" w:fill="FFFFFF" w:themeFill="background1"/>
+            <w:tcMar>
+              <w:top w:w="15" w:type="dxa"/>
+              <w:left w:w="15" w:type="dxa"/>
+              <w:right w:w="15" w:type="dxa"/>
+            </w:tcMar>
+            <w:vAlign w:val="center"/>
+          </w:tcPr>
+          <w:p>
+            <w:pPr>
+              <w:jc w:val="center"/>
+              <w:rPr>
+                <w:rFonts w:ascii="Garamond" w:hAnsi="Garamond"/>
+                <w:sz w:val="21"/>
+                <w:szCs w:val="21"/>
+              </w:rPr>
+            </w:pPr>
+            <w:r>
+              <w:rPr>
+                <w:rFonts w:ascii="Garamond" w:hAnsi="Garamond"/>
+                <w:sz w:val="21"/>
+                <w:szCs w:val="21"/>
+              </w:rPr>
+              <w:t>0,9103</w:t>
+            </w:r>
+          </w:p>
+        </w:tc>
+      </w:tr>
+      <w:tr>
+        <w:trPr>
+          <w:trHeight w:val="227"/>
+          <w:jc w:val="center"/>
+        </w:trPr>
+        <w:tc>
+          <w:tcPr>
+            <w:tcW w:w="2268" w:type="dxa"/>
+            <w:tcBorders>
+              <w:top w:val="single" w:sz="4" w:space="0" w:color="auto"/>
+              <w:left w:val="single" w:sz="4" w:space="0" w:color="auto"/>
+              <w:bottom w:val="single" w:sz="4" w:space="0" w:color="auto"/>
+              <w:right w:val="single" w:sz="4" w:space="0" w:color="auto"/>
+            </w:tcBorders>
+            <w:shd w:val="clear" w:color="auto" w:fill="FFFFFF" w:themeFill="background1"/>
+            <w:tcMar>
+              <w:top w:w="15" w:type="dxa"/>
+              <w:left w:w="15" w:type="dxa"/>
+              <w:right w:w="15" w:type="dxa"/>
+            </w:tcMar>
+            <w:vAlign w:val="center"/>
+          </w:tcPr>
+          <w:p>
+            <w:pPr>
+              <w:jc w:val="both"/>
+              <w:rPr>
+                <w:rFonts w:ascii="Garamond" w:hAnsi="Garamond"/>
+                <w:b/>
+                <w:bCs/>
+                <w:sz w:val="21"/>
+                <w:szCs w:val="21"/>
+              </w:rPr>
+            </w:pPr>
+            <w:r>
+              <w:rPr>
+                <w:rFonts w:ascii="Garamond" w:hAnsi="Garamond"/>
+                <w:b/>
+                <w:bCs/>
+                <w:sz w:val="21"/>
+                <w:szCs w:val="21"/>
+              </w:rPr>
+              <w:t>OLS- Downsampliing</w:t>
+            </w:r>
+          </w:p>
+        </w:tc>
+        <w:tc>
+          <w:tcPr>
+            <w:tcW w:w="1696" w:type="dxa"/>
+            <w:tcBorders>
+              <w:top w:val="single" w:sz="4" w:space="0" w:color="auto"/>
+              <w:left w:val="single" w:sz="4" w:space="0" w:color="auto"/>
+              <w:bottom w:val="single" w:sz="4" w:space="0" w:color="auto"/>
+              <w:right w:val="single" w:sz="4" w:space="0" w:color="auto"/>
+            </w:tcBorders>
+            <w:shd w:val="clear" w:color="auto" w:fill="DCE6F1"/>
+            <w:tcMar>
+              <w:top w:w="15" w:type="dxa"/>
+              <w:left w:w="15" w:type="dxa"/>
+              <w:right w:w="15" w:type="dxa"/>
+            </w:tcMar>
+            <w:vAlign w:val="center"/>
+          </w:tcPr>
+          <w:p>
+            <w:pPr>
+              <w:jc w:val="center"/>
+              <w:rPr>
+                <w:rFonts w:ascii="Garamond" w:hAnsi="Garamond"/>
+                <w:sz w:val="21"/>
+                <w:szCs w:val="21"/>
+              </w:rPr>
+            </w:pPr>
+            <w:r>
+              <w:rPr>
+                <w:rFonts w:ascii="Garamond" w:hAnsi="Garamond"/>
+                <w:sz w:val="21"/>
+                <w:szCs w:val="21"/>
+              </w:rPr>
+              <w:t>0,8344</w:t>
+            </w:r>
+          </w:p>
+        </w:tc>
+        <w:tc>
+          <w:tcPr>
+            <w:tcW w:w="1696" w:type="dxa"/>
+            <w:tcBorders>
+              <w:top w:val="single" w:sz="4" w:space="0" w:color="auto"/>
+              <w:left w:val="single" w:sz="4" w:space="0" w:color="auto"/>
+              <w:bottom w:val="single" w:sz="4" w:space="0" w:color="auto"/>
+              <w:right w:val="single" w:sz="4" w:space="0" w:color="auto"/>
+            </w:tcBorders>
+            <w:shd w:val="clear" w:color="auto" w:fill="FFFFFF" w:themeFill="background1"/>
+            <w:tcMar>
+              <w:top w:w="15" w:type="dxa"/>
+              <w:left w:w="15" w:type="dxa"/>
+              <w:right w:w="15" w:type="dxa"/>
+            </w:tcMar>
+            <w:vAlign w:val="center"/>
+          </w:tcPr>
+          <w:p>
+            <w:pPr>
+              <w:jc w:val="center"/>
+              <w:rPr>
+                <w:rFonts w:ascii="Garamond" w:hAnsi="Garamond"/>
+                <w:sz w:val="21"/>
+                <w:szCs w:val="21"/>
+              </w:rPr>
+            </w:pPr>
+            <w:r>
+              <w:rPr>
+                <w:rFonts w:ascii="Garamond" w:hAnsi="Garamond"/>
+                <w:sz w:val="21"/>
+                <w:szCs w:val="21"/>
+              </w:rPr>
+              <w:t>0,5322</w:t>
+            </w:r>
+          </w:p>
+        </w:tc>
+        <w:tc>
+          <w:tcPr>
+            <w:tcW w:w="1697" w:type="dxa"/>
+            <w:tcBorders>
+              <w:top w:val="single" w:sz="4" w:space="0" w:color="auto"/>
+              <w:left w:val="single" w:sz="4" w:space="0" w:color="auto"/>
+              <w:bottom w:val="single" w:sz="4" w:space="0" w:color="auto"/>
+              <w:right w:val="single" w:sz="4" w:space="0" w:color="auto"/>
+            </w:tcBorders>
+            <w:shd w:val="clear" w:color="auto" w:fill="FFFFFF" w:themeFill="background1"/>
+            <w:tcMar>
+              <w:top w:w="15" w:type="dxa"/>
+              <w:left w:w="15" w:type="dxa"/>
+              <w:right w:w="15" w:type="dxa"/>
+            </w:tcMar>
+            <w:vAlign w:val="center"/>
+          </w:tcPr>
+          <w:p>
+            <w:pPr>
+              <w:jc w:val="center"/>
+              <w:rPr>
+                <w:rFonts w:ascii="Garamond" w:hAnsi="Garamond"/>
+                <w:sz w:val="21"/>
+                <w:szCs w:val="21"/>
+              </w:rPr>
+            </w:pPr>
+            <w:r>
+              <w:rPr>
+                <w:rFonts w:ascii="Garamond" w:hAnsi="Garamond"/>
+                <w:sz w:val="21"/>
+                <w:szCs w:val="21"/>
+              </w:rPr>
+              <w:t>0,9101</w:t>
+            </w:r>
+          </w:p>
+        </w:tc>
+      </w:tr>
+      <w:tr>
+        <w:trPr>
+          <w:trHeight w:val="227"/>
+          <w:jc w:val="center"/>
+        </w:trPr>
+        <w:tc>
+          <w:tcPr>
+            <w:tcW w:w="2268" w:type="dxa"/>
+            <w:tcBorders>
+              <w:top w:val="single" w:sz="4" w:space="0" w:color="auto"/>
+              <w:left w:val="single" w:sz="4" w:space="0" w:color="auto"/>
+              <w:bottom w:val="single" w:sz="4" w:space="0" w:color="auto"/>
+              <w:right w:val="single" w:sz="4" w:space="0" w:color="auto"/>
+            </w:tcBorders>
+            <w:shd w:val="clear" w:color="auto" w:fill="FFFFFF" w:themeFill="background1"/>
+            <w:tcMar>
+              <w:top w:w="15" w:type="dxa"/>
+              <w:left w:w="15" w:type="dxa"/>
+              <w:right w:w="15" w:type="dxa"/>
+            </w:tcMar>
+            <w:vAlign w:val="center"/>
+          </w:tcPr>
+          <w:p>
+            <w:pPr>
+              <w:jc w:val="both"/>
+              <w:rPr>
+                <w:rFonts w:ascii="Garamond" w:hAnsi="Garamond"/>
+                <w:b/>
+                <w:bCs/>
+                <w:sz w:val="21"/>
+                <w:szCs w:val="21"/>
+              </w:rPr>
+            </w:pPr>
+            <w:r>
+              <w:rPr>
+                <w:rFonts w:ascii="Garamond" w:hAnsi="Garamond"/>
+                <w:b/>
+                <w:bCs/>
+                <w:sz w:val="21"/>
+                <w:szCs w:val="21"/>
+              </w:rPr>
+              <w:t>Árbol</w:t>
+            </w:r>
+          </w:p>
+        </w:tc>
+        <w:tc>
+          <w:tcPr>
+            <w:tcW w:w="1696" w:type="dxa"/>
+            <w:tcBorders>
+              <w:top w:val="single" w:sz="4" w:space="0" w:color="auto"/>
+              <w:left w:val="single" w:sz="4" w:space="0" w:color="auto"/>
+              <w:bottom w:val="single" w:sz="4" w:space="0" w:color="auto"/>
+              <w:right w:val="single" w:sz="4" w:space="0" w:color="auto"/>
+            </w:tcBorders>
+            <w:shd w:val="clear" w:color="auto" w:fill="DCE6F1"/>
+            <w:tcMar>
+              <w:top w:w="15" w:type="dxa"/>
+              <w:left w:w="15" w:type="dxa"/>
+              <w:right w:w="15" w:type="dxa"/>
+            </w:tcMar>
+            <w:vAlign w:val="center"/>
+          </w:tcPr>
+          <w:p>
+            <w:pPr>
+              <w:jc w:val="center"/>
+              <w:rPr>
+                <w:rFonts w:ascii="Garamond" w:hAnsi="Garamond"/>
+                <w:sz w:val="21"/>
+                <w:szCs w:val="21"/>
+              </w:rPr>
+            </w:pPr>
+            <w:r>
+              <w:rPr>
+                <w:rFonts w:ascii="Garamond" w:hAnsi="Garamond"/>
+                <w:sz w:val="21"/>
+                <w:szCs w:val="21"/>
+              </w:rPr>
+              <w:t>0,8017</w:t>
+            </w:r>
+          </w:p>
+        </w:tc>
+        <w:tc>
+          <w:tcPr>
+            <w:tcW w:w="1696" w:type="dxa"/>
+            <w:tcBorders>
+              <w:top w:val="single" w:sz="4" w:space="0" w:color="auto"/>
+              <w:left w:val="single" w:sz="4" w:space="0" w:color="auto"/>
+              <w:bottom w:val="single" w:sz="4" w:space="0" w:color="auto"/>
+              <w:right w:val="single" w:sz="4" w:space="0" w:color="auto"/>
+            </w:tcBorders>
+            <w:shd w:val="clear" w:color="auto" w:fill="FFFFFF" w:themeFill="background1"/>
+            <w:tcMar>
+              <w:top w:w="15" w:type="dxa"/>
+              <w:left w:w="15" w:type="dxa"/>
+              <w:right w:w="15" w:type="dxa"/>
+            </w:tcMar>
+            <w:vAlign w:val="center"/>
+          </w:tcPr>
+          <w:p>
+            <w:pPr>
+              <w:jc w:val="center"/>
+              <w:rPr>
+                <w:rFonts w:ascii="Garamond" w:hAnsi="Garamond"/>
+                <w:sz w:val="21"/>
+                <w:szCs w:val="21"/>
+              </w:rPr>
+            </w:pPr>
+            <w:r>
+              <w:rPr>
+                <w:rFonts w:ascii="Garamond" w:hAnsi="Garamond"/>
+                <w:sz w:val="21"/>
+                <w:szCs w:val="21"/>
+              </w:rPr>
+              <w:t>0,0000</w:t>
+            </w:r>
+          </w:p>
+        </w:tc>
+        <w:tc>
+          <w:tcPr>
+            <w:tcW w:w="1697" w:type="dxa"/>
+            <w:tcBorders>
+              <w:top w:val="single" w:sz="4" w:space="0" w:color="auto"/>
+              <w:left w:val="single" w:sz="4" w:space="0" w:color="auto"/>
+              <w:bottom w:val="single" w:sz="4" w:space="0" w:color="auto"/>
+              <w:right w:val="single" w:sz="4" w:space="0" w:color="auto"/>
+            </w:tcBorders>
+            <w:shd w:val="clear" w:color="auto" w:fill="FFFFFF" w:themeFill="background1"/>
+            <w:tcMar>
+              <w:top w:w="15" w:type="dxa"/>
+              <w:left w:w="15" w:type="dxa"/>
+              <w:right w:w="15" w:type="dxa"/>
+            </w:tcMar>
+            <w:vAlign w:val="center"/>
+          </w:tcPr>
+          <w:p>
+            <w:pPr>
+              <w:jc w:val="center"/>
+              <w:rPr>
+                <w:rFonts w:ascii="Garamond" w:hAnsi="Garamond"/>
+                <w:sz w:val="21"/>
+                <w:szCs w:val="21"/>
+              </w:rPr>
+            </w:pPr>
+            <w:r>
+              <w:rPr>
+                <w:rFonts w:ascii="Garamond" w:hAnsi="Garamond"/>
+                <w:sz w:val="21"/>
+                <w:szCs w:val="21"/>
+              </w:rPr>
+              <w:t>1,0000</w:t>
+            </w:r>
+          </w:p>
+        </w:tc>
+      </w:tr>
+      <w:tr>
+        <w:trPr>
+          <w:trHeight w:val="227"/>
+          <w:jc w:val="center"/>
+        </w:trPr>
+        <w:tc>
+          <w:tcPr>
+            <w:tcW w:w="2268" w:type="dxa"/>
+            <w:tcBorders>
+              <w:top w:val="single" w:sz="4" w:space="0" w:color="auto"/>
+              <w:left w:val="single" w:sz="4" w:space="0" w:color="auto"/>
+              <w:bottom w:val="single" w:sz="4" w:space="0" w:color="auto"/>
+              <w:right w:val="single" w:sz="4" w:space="0" w:color="auto"/>
+            </w:tcBorders>
+            <w:shd w:val="clear" w:color="auto" w:fill="FFFFFF" w:themeFill="background1"/>
+            <w:tcMar>
+              <w:top w:w="15" w:type="dxa"/>
+              <w:left w:w="15" w:type="dxa"/>
+              <w:right w:w="15" w:type="dxa"/>
+            </w:tcMar>
+            <w:vAlign w:val="center"/>
+          </w:tcPr>
+          <w:p>
+            <w:pPr>
+              <w:jc w:val="both"/>
+              <w:rPr>
+                <w:rFonts w:ascii="Garamond" w:hAnsi="Garamond"/>
+                <w:b/>
+                <w:bCs/>
+                <w:sz w:val="21"/>
+                <w:szCs w:val="21"/>
+              </w:rPr>
+            </w:pPr>
+            <w:r>
+              <w:rPr>
+                <w:rFonts w:ascii="Garamond" w:hAnsi="Garamond"/>
+                <w:b/>
+                <w:bCs/>
+                <w:sz w:val="21"/>
+                <w:szCs w:val="21"/>
+              </w:rPr>
+              <w:t>Random Forest</w:t>
+            </w:r>
+          </w:p>
+        </w:tc>
+        <w:tc>
+          <w:tcPr>
+            <w:tcW w:w="1696" w:type="dxa"/>
+            <w:tcBorders>
+              <w:top w:val="single" w:sz="4" w:space="0" w:color="auto"/>
+              <w:left w:val="single" w:sz="4" w:space="0" w:color="auto"/>
+              <w:bottom w:val="single" w:sz="4" w:space="0" w:color="auto"/>
+              <w:right w:val="single" w:sz="4" w:space="0" w:color="auto"/>
+            </w:tcBorders>
+            <w:shd w:val="clear" w:color="auto" w:fill="DCE6F1"/>
+            <w:tcMar>
+              <w:top w:w="15" w:type="dxa"/>
+              <w:left w:w="15" w:type="dxa"/>
+              <w:right w:w="15" w:type="dxa"/>
+            </w:tcMar>
+            <w:vAlign w:val="center"/>
+          </w:tcPr>
+          <w:p>
+            <w:pPr>
+              <w:jc w:val="center"/>
+              <w:rPr>
+                <w:rFonts w:ascii="Garamond" w:hAnsi="Garamond"/>
+                <w:sz w:val="21"/>
+                <w:szCs w:val="21"/>
+              </w:rPr>
+            </w:pPr>
+            <w:r>
+              <w:rPr>
+                <w:rFonts w:ascii="Garamond" w:hAnsi="Garamond"/>
+                <w:sz w:val="21"/>
+                <w:szCs w:val="21"/>
+              </w:rPr>
+              <w:t>0,8509</w:t>
+            </w:r>
+          </w:p>
+        </w:tc>
+        <w:tc>
+          <w:tcPr>
+            <w:tcW w:w="1696" w:type="dxa"/>
+            <w:tcBorders>
+              <w:top w:val="single" w:sz="4" w:space="0" w:color="auto"/>
+              <w:left w:val="single" w:sz="4" w:space="0" w:color="auto"/>
+              <w:bottom w:val="single" w:sz="4" w:space="0" w:color="auto"/>
+              <w:right w:val="single" w:sz="4" w:space="0" w:color="auto"/>
+            </w:tcBorders>
+            <w:shd w:val="clear" w:color="auto" w:fill="FFFFFF" w:themeFill="background1"/>
+            <w:tcMar>
+              <w:top w:w="15" w:type="dxa"/>
+              <w:left w:w="15" w:type="dxa"/>
+              <w:right w:w="15" w:type="dxa"/>
+            </w:tcMar>
+            <w:vAlign w:val="center"/>
+          </w:tcPr>
+          <w:p>
+            <w:pPr>
+              <w:jc w:val="center"/>
+              <w:rPr>
+                <w:rFonts w:ascii="Garamond" w:hAnsi="Garamond"/>
+                <w:sz w:val="21"/>
+                <w:szCs w:val="21"/>
+              </w:rPr>
+            </w:pPr>
+            <w:r>
+              <w:rPr>
+                <w:rFonts w:ascii="Garamond" w:hAnsi="Garamond"/>
+                <w:sz w:val="21"/>
+                <w:szCs w:val="21"/>
+              </w:rPr>
+              <w:t>0,3595</w:t>
+            </w:r>
+          </w:p>
+        </w:tc>
+        <w:tc>
+          <w:tcPr>
+            <w:tcW w:w="1697" w:type="dxa"/>
+            <w:tcBorders>
+              <w:top w:val="single" w:sz="4" w:space="0" w:color="auto"/>
+              <w:left w:val="single" w:sz="4" w:space="0" w:color="auto"/>
+              <w:bottom w:val="single" w:sz="4" w:space="0" w:color="auto"/>
+              <w:right w:val="single" w:sz="4" w:space="0" w:color="auto"/>
+            </w:tcBorders>
+            <w:shd w:val="clear" w:color="auto" w:fill="FFFFFF" w:themeFill="background1"/>
+            <w:tcMar>
+              <w:top w:w="15" w:type="dxa"/>
+              <w:left w:w="15" w:type="dxa"/>
+              <w:right w:w="15" w:type="dxa"/>
+            </w:tcMar>
+            <w:vAlign w:val="center"/>
+          </w:tcPr>
+          <w:p>
+            <w:pPr>
+              <w:jc w:val="center"/>
+              <w:rPr>
+                <w:rFonts w:ascii="Garamond" w:hAnsi="Garamond"/>
+                <w:sz w:val="21"/>
+                <w:szCs w:val="21"/>
+              </w:rPr>
+            </w:pPr>
+            <w:r>
+              <w:rPr>
+                <w:rFonts w:ascii="Garamond" w:hAnsi="Garamond"/>
+                <w:sz w:val="21"/>
+                <w:szCs w:val="21"/>
+              </w:rPr>
+              <w:t>0,9740</w:t>
+            </w:r>
+          </w:p>
+        </w:tc>
+      </w:tr>
+    </w:tbl>
+    <w:p>
+      <w:pPr>
+        <w:jc w:val="both"/>
+        <w:rPr>
+          <w:rFonts w:ascii="Garamond" w:hAnsi="Garamond"/>
+          <w:sz w:val="22"/>
+          <w:szCs w:val="22"/>
+        </w:rPr>
+      </w:pPr>
+    </w:p>
+    <w:p>
+      <w:pPr>
+        <w:jc w:val="both"/>
+        <w:rPr>
+          <w:rFonts w:ascii="Garamond" w:hAnsi="Garamond"/>
+          <w:sz w:val="22"/>
+          <w:szCs w:val="22"/>
+        </w:rPr>
+      </w:pPr>
+      <w:r>
+        <w:rPr>
+          <w:rFonts w:ascii="Garamond" w:hAnsi="Garamond"/>
+          <w:sz w:val="22"/>
+          <w:szCs w:val="22"/>
+        </w:rPr>
+        <w:t xml:space="preserve">En el preste problem_set nos enfocamos en los criterios de comparación entre entrenamiento y prueba como lo son el Accuracy el cual mide la cantidad de aciertos de los Verdaderos positivos y verdaderos negativos; Sensitivity el cual mide la cantidad de Verdaderos positivos correctamente predichos y por último el Specificity el cual mide la cantidad de aciertos de los verdaderos negativos. Como se puede apreciar en la tabla, en accuracy los modelos OLS tienen resultados similares siendo el más precios OLS-Oversampling, sin embargo, el más preciso de los 4 modelos es el de Bosques aleatorios o Random Forest; respecto a sensibilidad, son más acertados los modelos OLS y en efecifidad el más poderoso es el árbol de decisión seguido de árboles aleatorios. </w:t>
+      </w:r>
+    </w:p>
+    <w:p>
+      <w:pPr>
+        <w:jc w:val="both"/>
+        <w:rPr>
+          <w:rFonts w:ascii="Garamond" w:hAnsi="Garamond"/>
+          <w:sz w:val="22"/>
+          <w:szCs w:val="22"/>
+        </w:rPr>
+      </w:pPr>
+    </w:p>
+    <w:p>
+      <w:pPr>
+        <w:jc w:val="both"/>
+        <w:rPr>
+          <w:rFonts w:ascii="Garamond" w:hAnsi="Garamond"/>
+          <w:sz w:val="22"/>
+          <w:szCs w:val="22"/>
+        </w:rPr>
+      </w:pPr>
+      <w:r>
+        <w:rPr>
+          <w:rFonts w:ascii="Garamond" w:hAnsi="Garamond"/>
+          <w:sz w:val="22"/>
+          <w:szCs w:val="22"/>
+        </w:rPr>
+        <w:t>En los resultados resalta la ineficiencia del árbol de decisión a la hora de predecir, en comparación de sus pares, sin embargo, esto es de esperarse dada las limitaciones de usar un único árbol para la predicción.</w:t>
+      </w:r>
+      <w:r>
+        <w:rPr>
+          <w:rFonts w:ascii="Garamond" w:hAnsi="Garamond"/>
+          <w:sz w:val="22"/>
+          <w:szCs w:val="22"/>
+        </w:rPr>
+        <w:t xml:space="preserve"> </w:t>
+      </w:r>
+      <w:r>
+        <w:rPr>
+          <w:rFonts w:ascii="Garamond" w:hAnsi="Garamond"/>
+          <w:sz w:val="22"/>
+          <w:szCs w:val="22"/>
+        </w:rPr>
+        <w:t>Si bien los modelos OLS tienen buen desempeño, dado que los bosque aleatorios tienen mayor accuracy, decidimos usar este modelo como el predictivo para la competencia de Kaggle, esto en gran medida porque este es el parámetro de interés para el concurso.</w:t>
       </w:r>
     </w:p>
     <w:p>
@@ -10697,7 +10872,6 @@
         <w:jc w:val="center"/>
         <w:rPr>
           <w:rFonts w:ascii="Garamond" w:hAnsi="Garamond"/>
-          <w:lang w:val="es-CO"/>
         </w:rPr>
       </w:pPr>
     </w:p>
@@ -10727,6 +10901,348 @@
     </w:p>
     <w:p>
       <w:pPr>
+        <w:jc w:val="both"/>
+        <w:rPr>
+          <w:rFonts w:ascii="Garamond" w:hAnsi="Garamond"/>
+          <w:sz w:val="22"/>
+          <w:szCs w:val="22"/>
+        </w:rPr>
+      </w:pPr>
+      <w:r>
+        <w:rPr>
+          <w:rFonts w:ascii="Garamond" w:hAnsi="Garamond"/>
+          <w:sz w:val="22"/>
+          <w:szCs w:val="22"/>
+        </w:rPr>
+        <w:t xml:space="preserve">Para </w:t>
+      </w:r>
+      <w:r>
+        <w:rPr>
+          <w:rFonts w:ascii="Garamond" w:hAnsi="Garamond"/>
+          <w:sz w:val="22"/>
+          <w:szCs w:val="22"/>
+        </w:rPr>
+        <w:t xml:space="preserve">el </w:t>
+      </w:r>
+      <w:r>
+        <w:rPr>
+          <w:rFonts w:ascii="Garamond" w:hAnsi="Garamond"/>
+          <w:sz w:val="22"/>
+          <w:szCs w:val="22"/>
+        </w:rPr>
+        <w:t xml:space="preserve">modelo final decidimos tomar random forest dado que el accuracy reportado entre sus pares es superior, adicionalmente, respecto a los modelos implementados por clasificación tiene la gran ventaja de manejar eficientemente las variables no lineales como por ejemplo el ingreso per </w:t>
+      </w:r>
+      <w:r>
+        <w:rPr>
+          <w:rFonts w:ascii="Garamond" w:hAnsi="Garamond"/>
+          <w:sz w:val="22"/>
+          <w:szCs w:val="22"/>
+        </w:rPr>
+        <w:t>cápita</w:t>
+      </w:r>
+      <w:r>
+        <w:rPr>
+          <w:rFonts w:ascii="Garamond" w:hAnsi="Garamond"/>
+          <w:sz w:val="22"/>
+          <w:szCs w:val="22"/>
+        </w:rPr>
+        <w:t>, la educación promedio, antigüedad en el trabajo entre otras.</w:t>
+      </w:r>
+    </w:p>
+    <w:p>
+      <w:pPr>
+        <w:jc w:val="both"/>
+        <w:rPr>
+          <w:rFonts w:ascii="Garamond" w:hAnsi="Garamond"/>
+          <w:sz w:val="22"/>
+          <w:szCs w:val="22"/>
+        </w:rPr>
+      </w:pPr>
+    </w:p>
+    <w:p>
+      <w:pPr>
+        <w:jc w:val="both"/>
+        <w:rPr>
+          <w:rFonts w:ascii="Garamond" w:hAnsi="Garamond"/>
+          <w:sz w:val="22"/>
+          <w:szCs w:val="22"/>
+        </w:rPr>
+      </w:pPr>
+      <w:r>
+        <w:rPr>
+          <w:rFonts w:ascii="Garamond" w:hAnsi="Garamond"/>
+          <w:sz w:val="22"/>
+          <w:szCs w:val="22"/>
+        </w:rPr>
+        <w:t xml:space="preserve">Para el entrenamiento del modelo se utilizó una partición de la data original del 70% para entrenamiento y el 30% restante para testing. Para el tunning del modelo se usó el tunning óptimo del enfoque hallado </w:t>
+      </w:r>
+      <w:r>
+        <w:rPr>
+          <w:rFonts w:ascii="Garamond" w:hAnsi="Garamond"/>
+          <w:sz w:val="22"/>
+          <w:szCs w:val="22"/>
+        </w:rPr>
+        <w:lastRenderedPageBreak/>
+        <w:t>en función de la mínimización del RMSE obtenido mediante Cross-Validation, según la optimización del modelo, los resultados óptimos se hallan para arboles con 5 predictores usados aleatoriamente, adicionalmente, la cantidad mínima de observaciones óptima es de aproximadamente 30, a continuación, se muestra el performance de la optimización para el grid search:</w:t>
+      </w:r>
+    </w:p>
+    <w:p>
+      <w:pPr>
+        <w:jc w:val="both"/>
+        <w:rPr>
+          <w:rFonts w:ascii="Garamond" w:hAnsi="Garamond"/>
+          <w:sz w:val="22"/>
+          <w:szCs w:val="22"/>
+        </w:rPr>
+      </w:pPr>
+    </w:p>
+    <w:p>
+      <w:pPr>
+        <w:tabs>
+          <w:tab w:val="left" w:pos="706"/>
+        </w:tabs>
+        <w:jc w:val="center"/>
+        <w:rPr>
+          <w:rFonts w:ascii="Garamond" w:hAnsi="Garamond"/>
+        </w:rPr>
+      </w:pPr>
+      <w:r>
+        <w:rPr>
+          <w:rFonts w:ascii="Garamond" w:hAnsi="Garamond"/>
+          <w:b/>
+          <w:bCs/>
+        </w:rPr>
+        <w:t xml:space="preserve">Gráfica No. </w:t>
+      </w:r>
+      <w:r>
+        <w:rPr>
+          <w:rFonts w:ascii="Garamond" w:hAnsi="Garamond"/>
+          <w:b/>
+          <w:bCs/>
+        </w:rPr>
+        <w:t>6</w:t>
+      </w:r>
+      <w:r>
+        <w:rPr>
+          <w:rFonts w:ascii="Garamond" w:hAnsi="Garamond"/>
+        </w:rPr>
+        <w:t xml:space="preserve"> </w:t>
+      </w:r>
+      <w:r>
+        <w:rPr>
+          <w:rFonts w:ascii="Garamond" w:hAnsi="Garamond"/>
+        </w:rPr>
+        <w:t>Resultados del grid search</w:t>
+      </w:r>
+      <w:r>
+        <w:rPr>
+          <w:rFonts w:ascii="Garamond" w:hAnsi="Garamond"/>
+        </w:rPr>
+        <w:t xml:space="preserve"> </w:t>
+      </w:r>
+    </w:p>
+    <w:p>
+      <w:pPr>
+        <w:jc w:val="both"/>
+        <w:rPr>
+          <w:rFonts w:ascii="Garamond" w:hAnsi="Garamond"/>
+          <w:sz w:val="22"/>
+          <w:szCs w:val="22"/>
+        </w:rPr>
+      </w:pPr>
+    </w:p>
+    <w:p>
+      <w:pPr>
+        <w:jc w:val="center"/>
+        <w:rPr>
+          <w:rFonts w:ascii="Garamond" w:hAnsi="Garamond"/>
+          <w:sz w:val="22"/>
+          <w:szCs w:val="22"/>
+        </w:rPr>
+      </w:pPr>
+      <w:r>
+        <w:rPr>
+          <w:rFonts w:ascii="Garamond" w:hAnsi="Garamond"/>
+          <w:noProof/>
+          <w:sz w:val="22"/>
+          <w:szCs w:val="22"/>
+        </w:rPr>
+        <w:drawing>
+          <wp:inline distT="0" distB="0" distL="0" distR="0" wp14:anchorId="7F5186CA" wp14:editId="4FB59BB4">
+            <wp:extent cx="3403025" cy="3552063"/>
+            <wp:effectExtent l="0" t="0" r="635" b="4445"/>
+            <wp:docPr id="7" name="Imagen 7"/>
+            <wp:cNvGraphicFramePr>
+              <a:graphicFrameLocks xmlns:a="http://schemas.openxmlformats.org/drawingml/2006/main" noChangeAspect="1"/>
+            </wp:cNvGraphicFramePr>
+            <a:graphic xmlns:a="http://schemas.openxmlformats.org/drawingml/2006/main">
+              <a:graphicData uri="http://schemas.openxmlformats.org/drawingml/2006/picture">
+                <pic:pic xmlns:pic="http://schemas.openxmlformats.org/drawingml/2006/picture">
+                  <pic:nvPicPr>
+                    <pic:cNvPr id="0" name="Picture 6"/>
+                    <pic:cNvPicPr>
+                      <a:picLocks noChangeAspect="1" noChangeArrowheads="1"/>
+                    </pic:cNvPicPr>
+                  </pic:nvPicPr>
+                  <pic:blipFill>
+                    <a:blip r:embed="rId17">
+                      <a:extLst>
+                        <a:ext uri="{28A0092B-C50C-407E-A947-70E740481C1C}">
+                          <a14:useLocalDpi xmlns:a14="http://schemas.microsoft.com/office/drawing/2010/main" val="0"/>
+                        </a:ext>
+                      </a:extLst>
+                    </a:blip>
+                    <a:srcRect/>
+                    <a:stretch>
+                      <a:fillRect/>
+                    </a:stretch>
+                  </pic:blipFill>
+                  <pic:spPr bwMode="auto">
+                    <a:xfrm>
+                      <a:off x="0" y="0"/>
+                      <a:ext cx="3410407" cy="3559768"/>
+                    </a:xfrm>
+                    <a:prstGeom prst="rect">
+                      <a:avLst/>
+                    </a:prstGeom>
+                    <a:noFill/>
+                    <a:ln>
+                      <a:noFill/>
+                    </a:ln>
+                  </pic:spPr>
+                </pic:pic>
+              </a:graphicData>
+            </a:graphic>
+          </wp:inline>
+        </w:drawing>
+      </w:r>
+    </w:p>
+    <w:p>
+      <w:pPr>
+        <w:jc w:val="both"/>
+        <w:rPr>
+          <w:rFonts w:ascii="Garamond" w:hAnsi="Garamond"/>
+          <w:sz w:val="22"/>
+          <w:szCs w:val="22"/>
+        </w:rPr>
+      </w:pPr>
+    </w:p>
+    <w:p>
+      <w:pPr>
+        <w:jc w:val="both"/>
+        <w:rPr>
+          <w:rFonts w:ascii="Garamond" w:hAnsi="Garamond"/>
+          <w:sz w:val="22"/>
+          <w:szCs w:val="22"/>
+        </w:rPr>
+      </w:pPr>
+      <w:r>
+        <w:rPr>
+          <w:rFonts w:ascii="Garamond" w:hAnsi="Garamond"/>
+          <w:sz w:val="22"/>
+          <w:szCs w:val="22"/>
+        </w:rPr>
+        <w:t>Comparando nuestro modelo random forest con los mejores de clasificación según accuracy (Lasso Roc1 y Lasso Roc2) encontramos que los de clasificación si bien no superar a Random Forest en el parámetro de interés, son mucho mejores con la sensibilidad, finalmente comparando a Random Forest con los OLS de predicción por regresión del ingreso, encontramos que también los OLS son ligeramente mejores en sensibilidad sin embargo Random forest los supera en especificidad. Por último, cabe resaltar que la gran ventaja de random forest sobre al ser un modelo no paramétrico no requiere cumplir supuestos de normalidad o cualquier otro supuesto sobre la distribución de los datos.</w:t>
+      </w:r>
+    </w:p>
+    <w:p>
+      <w:pPr>
+        <w:jc w:val="both"/>
+        <w:rPr>
+          <w:rFonts w:ascii="Garamond" w:hAnsi="Garamond"/>
+          <w:sz w:val="22"/>
+          <w:szCs w:val="22"/>
+        </w:rPr>
+      </w:pPr>
+    </w:p>
+    <w:p>
+      <w:pPr>
+        <w:jc w:val="both"/>
+        <w:rPr>
+          <w:rFonts w:ascii="Garamond" w:hAnsi="Garamond"/>
+          <w:sz w:val="22"/>
+          <w:szCs w:val="22"/>
+        </w:rPr>
+      </w:pPr>
+      <w:r>
+        <w:rPr>
+          <w:rFonts w:ascii="Garamond" w:hAnsi="Garamond"/>
+          <w:sz w:val="22"/>
+          <w:szCs w:val="22"/>
+        </w:rPr>
+        <w:t>Respecto a las variable usadas, podemos notar que el accuracy de los distintos modelos usados es similar, mostrando que no hay grandes diferencias en su base predictiva que finalmente son las variables usadas y creadas para el ejercicio, la causa del bueno performace de los modelos es atribuible al poder predictivo de la pobreza y el ingreso que tienen las mimas.</w:t>
+      </w:r>
+    </w:p>
+    <w:p>
+      <w:pPr>
+        <w:jc w:val="both"/>
+        <w:rPr>
+          <w:rFonts w:ascii="Garamond" w:hAnsi="Garamond"/>
+          <w:sz w:val="22"/>
+          <w:szCs w:val="22"/>
+        </w:rPr>
+      </w:pPr>
+    </w:p>
+    <w:p>
+      <w:pPr>
+        <w:jc w:val="both"/>
+        <w:rPr>
+          <w:rFonts w:ascii="Garamond" w:hAnsi="Garamond"/>
+          <w:sz w:val="22"/>
+          <w:szCs w:val="22"/>
+        </w:rPr>
+      </w:pPr>
+      <w:r>
+        <w:rPr>
+          <w:rFonts w:ascii="Garamond" w:hAnsi="Garamond"/>
+          <w:sz w:val="22"/>
+          <w:szCs w:val="22"/>
+        </w:rPr>
+        <w:t>Finalmente, para cerra</w:t>
+      </w:r>
+      <w:r>
+        <w:rPr>
+          <w:rFonts w:ascii="Garamond" w:hAnsi="Garamond"/>
+          <w:sz w:val="22"/>
+          <w:szCs w:val="22"/>
+        </w:rPr>
+        <w:t>r</w:t>
+      </w:r>
+      <w:r>
+        <w:rPr>
+          <w:rFonts w:ascii="Garamond" w:hAnsi="Garamond"/>
+          <w:sz w:val="22"/>
+          <w:szCs w:val="22"/>
+        </w:rPr>
+        <w:t xml:space="preserve"> la descripción del </w:t>
+      </w:r>
+      <w:r>
+        <w:rPr>
+          <w:rFonts w:ascii="Garamond" w:hAnsi="Garamond"/>
+          <w:sz w:val="22"/>
+          <w:szCs w:val="22"/>
+        </w:rPr>
+        <w:t>modelo</w:t>
+      </w:r>
+      <w:r>
+        <w:rPr>
+          <w:rFonts w:ascii="Garamond" w:hAnsi="Garamond"/>
+          <w:sz w:val="22"/>
+          <w:szCs w:val="22"/>
+        </w:rPr>
+        <w:t xml:space="preserve"> cabe mencionar que otra de las grandes ventajas de este modelo es que en bueno prediciendo inclusive con muestras desbalanceadas por lo que hacer resampling no fue necesario. </w:t>
+      </w:r>
+    </w:p>
+    <w:p>
+      <w:pPr>
+        <w:spacing w:line="276" w:lineRule="auto"/>
+        <w:rPr>
+          <w:rFonts w:ascii="Garamond" w:hAnsi="Garamond"/>
+        </w:rPr>
+      </w:pPr>
+    </w:p>
+    <w:p>
+      <w:pPr>
         <w:pStyle w:val="Prrafodelista"/>
         <w:numPr>
           <w:ilvl w:val="0"/>
@@ -10746,18 +11262,60 @@
           <w:b/>
           <w:bCs/>
         </w:rPr>
-        <w:t xml:space="preserve">Conclusiones y recomendaciones </w:t>
+        <w:t>Conclusi</w:t>
+      </w:r>
+      <w:r>
+        <w:rPr>
+          <w:rFonts w:ascii="Garamond" w:hAnsi="Garamond"/>
+          <w:b/>
+          <w:bCs/>
+        </w:rPr>
+        <w:t>ón</w:t>
+      </w:r>
+      <w:r>
+        <w:rPr>
+          <w:rFonts w:ascii="Garamond" w:hAnsi="Garamond"/>
+          <w:b/>
+          <w:bCs/>
+        </w:rPr>
+        <w:t xml:space="preserve"> y recomendaciones </w:t>
       </w:r>
     </w:p>
     <w:p>
       <w:pPr>
-        <w:pStyle w:val="Prrafodelista"/>
+        <w:jc w:val="both"/>
+        <w:rPr>
+          <w:rFonts w:ascii="Garamond" w:hAnsi="Garamond"/>
+        </w:rPr>
+      </w:pPr>
+      <w:r>
+        <w:rPr>
+          <w:rFonts w:ascii="Garamond" w:hAnsi="Garamond"/>
+        </w:rPr>
+        <w:t>En este documento se abordaron múltiples</w:t>
+      </w:r>
+      <w:r>
+        <w:rPr>
+          <w:rFonts w:ascii="Garamond" w:hAnsi="Garamond"/>
+        </w:rPr>
+        <w:t xml:space="preserve"> modelos para predecir si un hogar es pobre o no en Colombia. El modelo seleccionado como óptimo para este ejercicio fue un Random Forest para predecir el ingreso y así determinar si este está o no por debajo de la línea de pobreza. </w:t>
+      </w:r>
+      <w:r>
+        <w:rPr>
+          <w:rFonts w:ascii="Garamond" w:hAnsi="Garamond"/>
+        </w:rPr>
+        <w:lastRenderedPageBreak/>
+        <w:t xml:space="preserve">Consideramos que el uso de modelos predictivos robustos es un ejercicio fundamental para el gobierno colombiano, con la intención no solo de identificar a la población con más necesidades, sino también de asignar de manera eficiente los recursos disponibles para la inversión en este tipo de programas que mejoran el bienestar social y que para cumplir su objetivo deben estar bien focalizados. </w:t>
+      </w:r>
+    </w:p>
+    <w:p>
+      <w:pPr>
         <w:spacing w:line="276" w:lineRule="auto"/>
-        <w:ind w:left="567"/>
         <w:rPr>
           <w:rFonts w:ascii="Garamond" w:hAnsi="Garamond"/>
           <w:b/>
           <w:bCs/>
+          <w:lang w:val="es-CO"/>
         </w:rPr>
       </w:pPr>
     </w:p>
@@ -10909,7 +11467,6 @@
           <w:noProof/>
           <w:lang w:val="es-CO"/>
         </w:rPr>
-        <w:lastRenderedPageBreak/>
         <w:drawing>
           <wp:inline distT="0" distB="0" distL="0" distR="0" wp14:anchorId="63B02DB9" wp14:editId="2EB1ADD9">
             <wp:extent cx="2641600" cy="1892038"/>
@@ -10926,7 +11483,7 @@
                     <pic:cNvPicPr/>
                   </pic:nvPicPr>
                   <pic:blipFill>
-                    <a:blip r:embed="rId16">
+                    <a:blip r:embed="rId18">
                       <a:extLst>
                         <a:ext uri="{28A0092B-C50C-407E-A947-70E740481C1C}">
                           <a14:useLocalDpi xmlns:a14="http://schemas.microsoft.com/office/drawing/2010/main" val="0"/>
@@ -10985,7 +11542,7 @@
                     <pic:cNvPicPr/>
                   </pic:nvPicPr>
                   <pic:blipFill>
-                    <a:blip r:embed="rId17">
+                    <a:blip r:embed="rId19">
                       <a:extLst>
                         <a:ext uri="{28A0092B-C50C-407E-A947-70E740481C1C}">
                           <a14:useLocalDpi xmlns:a14="http://schemas.microsoft.com/office/drawing/2010/main" val="0"/>
@@ -11171,25 +11728,7 @@
           <w:sz w:val="22"/>
           <w:szCs w:val="22"/>
         </w:rPr>
-        <w:t xml:space="preserve">Distribución de </w:t>
-      </w:r>
-      <w:proofErr w:type="spellStart"/>
-      <w:r>
-        <w:rPr>
-          <w:rFonts w:ascii="Garamond" w:hAnsi="Garamond"/>
-          <w:sz w:val="22"/>
-          <w:szCs w:val="22"/>
-        </w:rPr>
-        <w:t>Lp</w:t>
-      </w:r>
-      <w:proofErr w:type="spellEnd"/>
-      <w:r>
-        <w:rPr>
-          <w:rFonts w:ascii="Garamond" w:hAnsi="Garamond"/>
-          <w:sz w:val="22"/>
-          <w:szCs w:val="22"/>
-        </w:rPr>
-        <w:t xml:space="preserve"> </w:t>
+        <w:t xml:space="preserve">Distribución de Lp </w:t>
       </w:r>
       <w:r>
         <w:rPr>
@@ -11269,7 +11808,7 @@
                     <pic:cNvPicPr/>
                   </pic:nvPicPr>
                   <pic:blipFill>
-                    <a:blip r:embed="rId18">
+                    <a:blip r:embed="rId20">
                       <a:extLst>
                         <a:ext uri="{28A0092B-C50C-407E-A947-70E740481C1C}">
                           <a14:useLocalDpi xmlns:a14="http://schemas.microsoft.com/office/drawing/2010/main" val="0"/>
@@ -11328,7 +11867,7 @@
                     <pic:cNvPicPr/>
                   </pic:nvPicPr>
                   <pic:blipFill>
-                    <a:blip r:embed="rId19">
+                    <a:blip r:embed="rId21">
                       <a:extLst>
                         <a:ext uri="{28A0092B-C50C-407E-A947-70E740481C1C}">
                           <a14:useLocalDpi xmlns:a14="http://schemas.microsoft.com/office/drawing/2010/main" val="0"/>
@@ -11552,6 +12091,7 @@
           <w:noProof/>
           <w:lang w:val="es-CO"/>
         </w:rPr>
+        <w:lastRenderedPageBreak/>
         <w:drawing>
           <wp:inline distT="0" distB="0" distL="0" distR="0" wp14:anchorId="1EC3428F" wp14:editId="4764A22F">
             <wp:extent cx="2634792" cy="1887162"/>
@@ -11568,7 +12108,7 @@
                     <pic:cNvPicPr/>
                   </pic:nvPicPr>
                   <pic:blipFill>
-                    <a:blip r:embed="rId20">
+                    <a:blip r:embed="rId22">
                       <a:extLst>
                         <a:ext uri="{28A0092B-C50C-407E-A947-70E740481C1C}">
                           <a14:useLocalDpi xmlns:a14="http://schemas.microsoft.com/office/drawing/2010/main" val="0"/>
@@ -11624,7 +12164,7 @@
                     <pic:cNvPicPr/>
                   </pic:nvPicPr>
                   <pic:blipFill>
-                    <a:blip r:embed="rId21" cstate="print">
+                    <a:blip r:embed="rId23" cstate="print">
                       <a:extLst>
                         <a:ext uri="{28A0092B-C50C-407E-A947-70E740481C1C}">
                           <a14:useLocalDpi xmlns:a14="http://schemas.microsoft.com/office/drawing/2010/main" val="0"/>
@@ -11791,10 +12331,9 @@
           <w:rFonts w:ascii="Garamond" w:hAnsi="Garamond"/>
           <w:color w:val="000000" w:themeColor="text1"/>
         </w:rPr>
-        <w:lastRenderedPageBreak/>
         <w:t xml:space="preserve">Banco Mundial. (2018). La pobreza y la prosperidad compartida 2018: Armando el rompecabezas de la pobreza, panorama general. Banco Mundial, Washington, DC. Recuperado el 17 de marzo de 2018 de: </w:t>
       </w:r>
-      <w:hyperlink r:id="rId22" w:history="1">
+      <w:hyperlink r:id="rId24" w:history="1">
         <w:r>
           <w:rPr>
             <w:rStyle w:val="Hipervnculo"/>
@@ -11916,7 +12455,7 @@
         </w:rPr>
         <w:t xml:space="preserve">Tomado de: </w:t>
       </w:r>
-      <w:hyperlink r:id="rId23" w:history="1">
+      <w:hyperlink r:id="rId25" w:history="1">
         <w:r>
           <w:rPr>
             <w:rFonts w:ascii="Garamond" w:hAnsi="Garamond"/>
@@ -11948,23 +12487,7 @@
           <w:rFonts w:ascii="Garamond" w:hAnsi="Garamond"/>
           <w:color w:val="000000" w:themeColor="text1"/>
         </w:rPr>
-        <w:t xml:space="preserve">DNP. (2016). </w:t>
-      </w:r>
-      <w:proofErr w:type="spellStart"/>
-      <w:r>
-        <w:rPr>
-          <w:rFonts w:ascii="Garamond" w:hAnsi="Garamond"/>
-          <w:color w:val="000000" w:themeColor="text1"/>
-        </w:rPr>
-        <w:t>Conpes</w:t>
-      </w:r>
-      <w:proofErr w:type="spellEnd"/>
-      <w:r>
-        <w:rPr>
-          <w:rFonts w:ascii="Garamond" w:hAnsi="Garamond"/>
-          <w:color w:val="000000" w:themeColor="text1"/>
-        </w:rPr>
-        <w:t xml:space="preserve"> 3877. Declaración de importancia estratégica del sistema de identificación de potenciales beneficiarios (Sisbén IV). Bogotá.</w:t>
+        <w:t>DNP. (2016). Conpes 3877. Declaración de importancia estratégica del sistema de identificación de potenciales beneficiarios (Sisbén IV). Bogotá.</w:t>
       </w:r>
     </w:p>
     <w:p>
@@ -11982,39 +12505,7 @@
           <w:rFonts w:ascii="Garamond" w:hAnsi="Garamond"/>
           <w:color w:val="000000" w:themeColor="text1"/>
         </w:rPr>
-        <w:t xml:space="preserve">Fedesarrollo. (2021). Descifrar el futuro. La economía colombiana en los próximos 10 años. Bogotá: </w:t>
-      </w:r>
-      <w:proofErr w:type="spellStart"/>
-      <w:r>
-        <w:rPr>
-          <w:rFonts w:ascii="Garamond" w:hAnsi="Garamond"/>
-          <w:color w:val="000000" w:themeColor="text1"/>
-        </w:rPr>
-        <w:t>Pinguin</w:t>
-      </w:r>
-      <w:proofErr w:type="spellEnd"/>
-      <w:r>
-        <w:rPr>
-          <w:rFonts w:ascii="Garamond" w:hAnsi="Garamond"/>
-          <w:color w:val="000000" w:themeColor="text1"/>
-        </w:rPr>
-        <w:t xml:space="preserve"> </w:t>
-      </w:r>
-      <w:proofErr w:type="spellStart"/>
-      <w:r>
-        <w:rPr>
-          <w:rFonts w:ascii="Garamond" w:hAnsi="Garamond"/>
-          <w:color w:val="000000" w:themeColor="text1"/>
-        </w:rPr>
-        <w:t>Ramdon</w:t>
-      </w:r>
-      <w:proofErr w:type="spellEnd"/>
-      <w:r>
-        <w:rPr>
-          <w:rFonts w:ascii="Garamond" w:hAnsi="Garamond"/>
-          <w:color w:val="000000" w:themeColor="text1"/>
-        </w:rPr>
-        <w:t xml:space="preserve"> House.</w:t>
+        <w:t>Fedesarrollo. (2021). Descifrar el futuro. La economía colombiana en los próximos 10 años. Bogotá: Pinguin Ramdon House.</w:t>
       </w:r>
     </w:p>
     <w:p>
@@ -12048,7 +12539,7 @@
         </w:rPr>
         <w:t xml:space="preserve">. Recuperado de: </w:t>
       </w:r>
-      <w:hyperlink r:id="rId24" w:history="1">
+      <w:hyperlink r:id="rId26" w:history="1">
         <w:r>
           <w:rPr>
             <w:rStyle w:val="Hipervnculo"/>
@@ -12078,7 +12569,7 @@
       </w:pPr>
     </w:p>
     <w:sectPr>
-      <w:headerReference w:type="default" r:id="rId25"/>
+      <w:headerReference w:type="default" r:id="rId27"/>
       <w:pgSz w:w="12240" w:h="15840"/>
       <w:pgMar w:top="1417" w:right="1701" w:bottom="1417" w:left="1701" w:header="708" w:footer="708" w:gutter="0"/>
       <w:cols w:space="708"/>
@@ -12139,21 +12630,7 @@
       <w:rPr>
         <w:rFonts w:ascii="Garamond" w:hAnsi="Garamond"/>
       </w:rPr>
-      <w:t xml:space="preserve">Presentado por </w:t>
-    </w:r>
-    <w:proofErr w:type="spellStart"/>
-    <w:r>
-      <w:rPr>
-        <w:rFonts w:ascii="Garamond" w:hAnsi="Garamond"/>
-      </w:rPr>
-      <w:t>Yilmer</w:t>
-    </w:r>
-    <w:proofErr w:type="spellEnd"/>
-    <w:r>
-      <w:rPr>
-        <w:rFonts w:ascii="Garamond" w:hAnsi="Garamond"/>
-      </w:rPr>
-      <w:t xml:space="preserve"> Palacios, Betina Cortés, Lida Jimena </w:t>
+      <w:t xml:space="preserve">Presentado por Yilmer Palacios, Betina Cortés, Lida Jimena </w:t>
     </w:r>
     <w:r>
       <w:rPr>

</xml_diff>